<commit_message>
add : SAD.docx && update FAR.docx
</commit_message>
<xml_diff>
--- a/lab/oppo/SWC作品创新性分析报告.docx
+++ b/lab/oppo/SWC作品创新性分析报告.docx
@@ -17,8 +17,8 @@
         <w:tblLook w:val="04A0" w:firstRow="1" w:lastRow="0" w:firstColumn="1" w:lastColumn="0" w:noHBand="0" w:noVBand="1"/>
       </w:tblPr>
       <w:tblGrid>
-        <w:gridCol w:w="1384"/>
-        <w:gridCol w:w="7144"/>
+        <w:gridCol w:w="1371"/>
+        <w:gridCol w:w="6941"/>
       </w:tblGrid>
       <w:tr>
         <w:trPr>
@@ -320,7 +320,7 @@
       <w:pPr>
         <w:jc w:val="center"/>
         <w:rPr>
-          <w:rFonts w:eastAsia="宋体" w:hint="eastAsia"/>
+          <w:rFonts w:eastAsia="宋体"/>
           <w:b/>
           <w:color w:val="000000"/>
           <w:sz w:val="24"/>
@@ -450,21 +450,15 @@
           <w:b/>
           <w:sz w:val="24"/>
         </w:rPr>
-        <w:t>V1</w:t>
-      </w:r>
-      <w:r>
-        <w:rPr>
+        <w:t>V</w:t>
+      </w:r>
+      <w:r>
+        <w:rPr>
+          <w:rFonts w:hint="eastAsia"/>
           <w:b/>
           <w:sz w:val="24"/>
         </w:rPr>
-        <w:t>.</w:t>
-      </w:r>
-      <w:r>
-        <w:rPr>
-          <w:b/>
-          <w:sz w:val="24"/>
-        </w:rPr>
-        <w:t>2.1</w:t>
+        <w:t>2.1.0</w:t>
       </w:r>
     </w:p>
     <w:p>
@@ -617,27 +611,16 @@
           <w:color w:val="000000"/>
           <w:sz w:val="24"/>
         </w:rPr>
-        <w:t>2</w:t>
-      </w:r>
-      <w:commentRangeStart w:id="0"/>
-      <w:r>
-        <w:rPr>
-          <w:rFonts w:eastAsia="宋体"/>
+        <w:t>2021.0</w:t>
+      </w:r>
+      <w:r>
+        <w:rPr>
+          <w:rFonts w:eastAsia="宋体" w:hint="eastAsia"/>
           <w:b/>
           <w:color w:val="000000"/>
           <w:sz w:val="24"/>
         </w:rPr>
-        <w:t>021.01.05</w:t>
-      </w:r>
-      <w:commentRangeEnd w:id="0"/>
-      <w:r>
-        <w:rPr>
-          <w:rFonts w:eastAsia="宋体"/>
-          <w:b/>
-          <w:color w:val="000000"/>
-          <w:sz w:val="24"/>
-        </w:rPr>
-        <w:commentReference w:id="0"/>
+        <w:t>4.10</w:t>
       </w:r>
     </w:p>
     <w:p>
@@ -676,8 +659,8 @@
           <w:sz w:val="24"/>
         </w:rPr>
         <w:sectPr>
-          <w:headerReference w:type="default" r:id="rId14"/>
-          <w:footerReference w:type="default" r:id="rId15"/>
+          <w:headerReference w:type="default" r:id="rId11"/>
+          <w:footerReference w:type="default" r:id="rId12"/>
           <w:pgSz w:w="11906" w:h="16838"/>
           <w:pgMar w:top="1440" w:right="1797" w:bottom="1440" w:left="1797" w:header="851" w:footer="992" w:gutter="0"/>
           <w:pgNumType w:fmt="upperRoman" w:start="1"/>
@@ -697,7 +680,7 @@
           <w:sz w:val="36"/>
         </w:rPr>
       </w:pPr>
-      <w:commentRangeStart w:id="1"/>
+      <w:commentRangeStart w:id="0"/>
       <w:r>
         <w:rPr>
           <w:rFonts w:ascii="黑体" w:eastAsia="黑体" w:hAnsi="黑体" w:hint="eastAsia"/>
@@ -707,14 +690,14 @@
         <w:lastRenderedPageBreak/>
         <w:t>目录</w:t>
       </w:r>
-      <w:commentRangeEnd w:id="1"/>
+      <w:commentRangeEnd w:id="0"/>
       <w:r>
         <w:rPr>
           <w:rStyle w:val="afff5"/>
           <w:rFonts w:asciiTheme="minorHAnsi" w:hAnsiTheme="minorHAnsi"/>
           <w:b w:val="0"/>
         </w:rPr>
-        <w:commentReference w:id="1"/>
+        <w:commentReference w:id="0"/>
       </w:r>
     </w:p>
     <w:p>
@@ -1442,7 +1425,21 @@
             <w:rStyle w:val="af0"/>
             <w:noProof/>
           </w:rPr>
-          <w:t>竞品分析</w:t>
+          <w:t>竞品</w:t>
+        </w:r>
+        <w:r>
+          <w:rPr>
+            <w:rStyle w:val="af0"/>
+            <w:noProof/>
+          </w:rPr>
+          <w:t>分</w:t>
+        </w:r>
+        <w:r>
+          <w:rPr>
+            <w:rStyle w:val="af0"/>
+            <w:noProof/>
+          </w:rPr>
+          <w:t>析</w:t>
         </w:r>
         <w:r>
           <w:rPr>
@@ -2284,7 +2281,7 @@
                 <w:sz w:val="21"/>
               </w:rPr>
             </w:pPr>
-            <w:commentRangeStart w:id="2"/>
+            <w:commentRangeStart w:id="1"/>
             <w:r>
               <w:rPr>
                 <w:rFonts w:ascii="宋体" w:eastAsia="宋体" w:hAnsi="宋体" w:hint="eastAsia"/>
@@ -2303,13 +2300,13 @@
               </w:rPr>
               <w:t>原因</w:t>
             </w:r>
-            <w:commentRangeEnd w:id="2"/>
+            <w:commentRangeEnd w:id="1"/>
             <w:r>
               <w:rPr>
                 <w:rStyle w:val="afff5"/>
                 <w:rFonts w:asciiTheme="minorHAnsi" w:eastAsiaTheme="minorEastAsia" w:hAnsiTheme="minorHAnsi"/>
               </w:rPr>
-              <w:commentReference w:id="2"/>
+              <w:commentReference w:id="1"/>
             </w:r>
           </w:p>
         </w:tc>
@@ -2328,7 +2325,7 @@
                 <w:sz w:val="21"/>
               </w:rPr>
             </w:pPr>
-            <w:commentRangeStart w:id="3"/>
+            <w:commentRangeStart w:id="2"/>
             <w:r>
               <w:rPr>
                 <w:rFonts w:ascii="宋体" w:eastAsia="宋体" w:hAnsi="宋体"/>
@@ -2347,13 +2344,13 @@
               </w:rPr>
               <w:t>号</w:t>
             </w:r>
-            <w:commentRangeEnd w:id="3"/>
+            <w:commentRangeEnd w:id="2"/>
             <w:r>
               <w:rPr>
                 <w:rStyle w:val="afff5"/>
                 <w:rFonts w:asciiTheme="minorHAnsi" w:eastAsiaTheme="minorEastAsia" w:hAnsiTheme="minorHAnsi"/>
               </w:rPr>
-              <w:commentReference w:id="3"/>
+              <w:commentReference w:id="2"/>
             </w:r>
           </w:p>
         </w:tc>
@@ -3138,6 +3135,15 @@
                 <w:sz w:val="21"/>
               </w:rPr>
             </w:pPr>
+            <w:r>
+              <w:rPr>
+                <w:rFonts w:ascii="宋体" w:eastAsia="宋体" w:hAnsi="宋体" w:hint="eastAsia"/>
+                <w:b/>
+                <w:color w:val="000000"/>
+                <w:sz w:val="21"/>
+              </w:rPr>
+              <w:t>5</w:t>
+            </w:r>
           </w:p>
         </w:tc>
         <w:tc>
@@ -3155,6 +3161,14 @@
                 <w:sz w:val="21"/>
               </w:rPr>
             </w:pPr>
+            <w:r>
+              <w:rPr>
+                <w:rFonts w:eastAsia="宋体" w:hAnsi="Arial" w:hint="eastAsia"/>
+                <w:color w:val="000000"/>
+                <w:sz w:val="21"/>
+              </w:rPr>
+              <w:t>更新项目创新点模块</w:t>
+            </w:r>
           </w:p>
         </w:tc>
         <w:tc>
@@ -3172,6 +3186,22 @@
                 <w:sz w:val="21"/>
               </w:rPr>
             </w:pPr>
+            <w:r>
+              <w:rPr>
+                <w:rFonts w:eastAsia="宋体" w:hAnsi="Arial" w:hint="eastAsia"/>
+                <w:color w:val="000000"/>
+                <w:sz w:val="21"/>
+              </w:rPr>
+              <w:t>V</w:t>
+            </w:r>
+            <w:r>
+              <w:rPr>
+                <w:rFonts w:eastAsia="宋体" w:hAnsi="Arial" w:hint="eastAsia"/>
+                <w:color w:val="000000"/>
+                <w:sz w:val="21"/>
+              </w:rPr>
+              <w:t>2.0.0</w:t>
+            </w:r>
           </w:p>
         </w:tc>
         <w:tc>
@@ -3183,12 +3213,19 @@
             <w:pPr>
               <w:pStyle w:val="220"/>
               <w:rPr>
-                <w:rFonts w:ascii="宋体" w:eastAsia="宋体" w:hAnsi="宋体"/>
-                <w:b/>
+                <w:rFonts w:eastAsia="宋体" w:hAnsi="Arial"/>
                 <w:color w:val="000000"/>
                 <w:sz w:val="21"/>
               </w:rPr>
             </w:pPr>
+            <w:r>
+              <w:rPr>
+                <w:rFonts w:eastAsia="宋体" w:hAnsi="Arial" w:hint="eastAsia"/>
+                <w:color w:val="000000"/>
+                <w:sz w:val="21"/>
+              </w:rPr>
+              <w:t>B</w:t>
+            </w:r>
           </w:p>
         </w:tc>
         <w:tc>
@@ -3200,12 +3237,51 @@
             <w:pPr>
               <w:pStyle w:val="220"/>
               <w:rPr>
-                <w:rFonts w:ascii="宋体" w:eastAsia="宋体" w:hAnsi="宋体"/>
-                <w:b/>
+                <w:rFonts w:eastAsia="宋体" w:hAnsi="Arial"/>
                 <w:color w:val="000000"/>
                 <w:sz w:val="21"/>
               </w:rPr>
             </w:pPr>
+            <w:r>
+              <w:rPr>
+                <w:rFonts w:eastAsia="宋体" w:hAnsi="Arial" w:hint="eastAsia"/>
+                <w:color w:val="000000"/>
+                <w:sz w:val="21"/>
+              </w:rPr>
+              <w:t>2</w:t>
+            </w:r>
+            <w:r>
+              <w:rPr>
+                <w:rFonts w:eastAsia="宋体" w:hAnsi="Arial"/>
+                <w:color w:val="000000"/>
+                <w:sz w:val="21"/>
+              </w:rPr>
+              <w:t>02</w:t>
+            </w:r>
+            <w:r>
+              <w:rPr>
+                <w:rFonts w:eastAsia="宋体" w:hAnsi="Arial" w:hint="eastAsia"/>
+                <w:color w:val="000000"/>
+                <w:sz w:val="21"/>
+              </w:rPr>
+              <w:t>1</w:t>
+            </w:r>
+            <w:r>
+              <w:rPr>
+                <w:rFonts w:eastAsia="宋体" w:hAnsi="Arial"/>
+                <w:color w:val="000000"/>
+                <w:sz w:val="21"/>
+              </w:rPr>
+              <w:t>.</w:t>
+            </w:r>
+            <w:r>
+              <w:rPr>
+                <w:rFonts w:eastAsia="宋体" w:hAnsi="Arial" w:hint="eastAsia"/>
+                <w:color w:val="000000"/>
+                <w:sz w:val="21"/>
+              </w:rPr>
+              <w:t>2.5</w:t>
+            </w:r>
           </w:p>
         </w:tc>
         <w:tc>
@@ -3218,12 +3294,19 @@
               <w:pStyle w:val="220"/>
               <w:jc w:val="both"/>
               <w:rPr>
-                <w:rFonts w:ascii="宋体" w:eastAsia="宋体" w:hAnsi="宋体"/>
-                <w:b/>
+                <w:rFonts w:eastAsia="宋体" w:hAnsi="Arial"/>
                 <w:color w:val="000000"/>
                 <w:sz w:val="21"/>
               </w:rPr>
             </w:pPr>
+            <w:r>
+              <w:rPr>
+                <w:rFonts w:eastAsia="宋体" w:hAnsi="Arial" w:hint="eastAsia"/>
+                <w:color w:val="000000"/>
+                <w:sz w:val="21"/>
+              </w:rPr>
+              <w:t>更新功能性创新点</w:t>
+            </w:r>
           </w:p>
         </w:tc>
       </w:tr>
@@ -3242,12 +3325,19 @@
             <w:pPr>
               <w:pStyle w:val="220"/>
               <w:rPr>
-                <w:rFonts w:ascii="宋体" w:eastAsia="宋体" w:hAnsi="宋体"/>
-                <w:b/>
+                <w:rFonts w:eastAsia="宋体" w:hAnsi="Arial"/>
                 <w:color w:val="000000"/>
                 <w:sz w:val="21"/>
               </w:rPr>
             </w:pPr>
+            <w:r>
+              <w:rPr>
+                <w:rFonts w:eastAsia="宋体" w:hAnsi="Arial" w:hint="eastAsia"/>
+                <w:color w:val="000000"/>
+                <w:sz w:val="21"/>
+              </w:rPr>
+              <w:t>6</w:t>
+            </w:r>
           </w:p>
         </w:tc>
         <w:tc>
@@ -3259,12 +3349,19 @@
             <w:pPr>
               <w:pStyle w:val="220"/>
               <w:rPr>
-                <w:rFonts w:ascii="宋体" w:eastAsia="宋体" w:hAnsi="宋体"/>
-                <w:b/>
+                <w:rFonts w:eastAsia="宋体" w:hAnsi="Arial"/>
                 <w:color w:val="000000"/>
                 <w:sz w:val="21"/>
               </w:rPr>
             </w:pPr>
+            <w:r>
+              <w:rPr>
+                <w:rFonts w:eastAsia="宋体" w:hAnsi="Arial" w:hint="eastAsia"/>
+                <w:color w:val="000000"/>
+                <w:sz w:val="21"/>
+              </w:rPr>
+              <w:t>更新项目创新点模块</w:t>
+            </w:r>
           </w:p>
         </w:tc>
         <w:tc>
@@ -3276,12 +3373,27 @@
             <w:pPr>
               <w:pStyle w:val="220"/>
               <w:rPr>
-                <w:rFonts w:ascii="宋体" w:eastAsia="宋体" w:hAnsi="宋体"/>
-                <w:b/>
+                <w:rFonts w:eastAsia="宋体" w:hAnsi="Arial"/>
                 <w:color w:val="000000"/>
                 <w:sz w:val="21"/>
               </w:rPr>
             </w:pPr>
+            <w:r>
+              <w:rPr>
+                <w:rFonts w:eastAsia="宋体" w:hAnsi="Arial" w:hint="eastAsia"/>
+                <w:color w:val="000000"/>
+                <w:sz w:val="21"/>
+              </w:rPr>
+              <w:t>V2.0.</w:t>
+            </w:r>
+            <w:r>
+              <w:rPr>
+                <w:rFonts w:eastAsia="宋体" w:hAnsi="Arial" w:hint="eastAsia"/>
+                <w:color w:val="000000"/>
+                <w:sz w:val="21"/>
+              </w:rPr>
+              <w:t>1</w:t>
+            </w:r>
           </w:p>
         </w:tc>
         <w:tc>
@@ -3293,12 +3405,19 @@
             <w:pPr>
               <w:pStyle w:val="220"/>
               <w:rPr>
-                <w:rFonts w:ascii="宋体" w:eastAsia="宋体" w:hAnsi="宋体"/>
-                <w:b/>
+                <w:rFonts w:eastAsia="宋体" w:hAnsi="Arial"/>
                 <w:color w:val="000000"/>
                 <w:sz w:val="21"/>
               </w:rPr>
             </w:pPr>
+            <w:r>
+              <w:rPr>
+                <w:rFonts w:eastAsia="宋体" w:hAnsi="Arial" w:hint="eastAsia"/>
+                <w:color w:val="000000"/>
+                <w:sz w:val="21"/>
+              </w:rPr>
+              <w:t>C</w:t>
+            </w:r>
           </w:p>
         </w:tc>
         <w:tc>
@@ -3310,12 +3429,59 @@
             <w:pPr>
               <w:pStyle w:val="220"/>
               <w:rPr>
-                <w:rFonts w:ascii="宋体" w:eastAsia="宋体" w:hAnsi="宋体"/>
-                <w:b/>
+                <w:rFonts w:eastAsia="宋体" w:hAnsi="Arial"/>
                 <w:color w:val="000000"/>
                 <w:sz w:val="21"/>
               </w:rPr>
             </w:pPr>
+            <w:r>
+              <w:rPr>
+                <w:rFonts w:eastAsia="宋体" w:hAnsi="Arial" w:hint="eastAsia"/>
+                <w:color w:val="000000"/>
+                <w:sz w:val="21"/>
+              </w:rPr>
+              <w:t>2</w:t>
+            </w:r>
+            <w:r>
+              <w:rPr>
+                <w:rFonts w:eastAsia="宋体" w:hAnsi="Arial"/>
+                <w:color w:val="000000"/>
+                <w:sz w:val="21"/>
+              </w:rPr>
+              <w:t>02</w:t>
+            </w:r>
+            <w:r>
+              <w:rPr>
+                <w:rFonts w:eastAsia="宋体" w:hAnsi="Arial" w:hint="eastAsia"/>
+                <w:color w:val="000000"/>
+                <w:sz w:val="21"/>
+              </w:rPr>
+              <w:t>1</w:t>
+            </w:r>
+            <w:r>
+              <w:rPr>
+                <w:rFonts w:eastAsia="宋体" w:hAnsi="Arial"/>
+                <w:color w:val="000000"/>
+                <w:sz w:val="21"/>
+              </w:rPr>
+              <w:t>.</w:t>
+            </w:r>
+            <w:r>
+              <w:rPr>
+                <w:rFonts w:eastAsia="宋体" w:hAnsi="Arial" w:hint="eastAsia"/>
+                <w:color w:val="000000"/>
+                <w:sz w:val="21"/>
+              </w:rPr>
+              <w:t>2.</w:t>
+            </w:r>
+            <w:r>
+              <w:rPr>
+                <w:rFonts w:eastAsia="宋体" w:hAnsi="Arial" w:hint="eastAsia"/>
+                <w:color w:val="000000"/>
+                <w:sz w:val="21"/>
+              </w:rPr>
+              <w:t>16</w:t>
+            </w:r>
           </w:p>
         </w:tc>
         <w:tc>
@@ -3328,12 +3494,35 @@
               <w:pStyle w:val="220"/>
               <w:jc w:val="both"/>
               <w:rPr>
-                <w:rFonts w:ascii="宋体" w:eastAsia="宋体" w:hAnsi="宋体"/>
-                <w:b/>
+                <w:rFonts w:eastAsia="宋体" w:hAnsi="Arial"/>
                 <w:color w:val="000000"/>
                 <w:sz w:val="21"/>
               </w:rPr>
             </w:pPr>
+            <w:r>
+              <w:rPr>
+                <w:rFonts w:eastAsia="宋体" w:hAnsi="Arial" w:hint="eastAsia"/>
+                <w:color w:val="000000"/>
+                <w:sz w:val="21"/>
+              </w:rPr>
+              <w:t>更新</w:t>
+            </w:r>
+            <w:r>
+              <w:rPr>
+                <w:rFonts w:eastAsia="宋体" w:hAnsi="Arial" w:hint="eastAsia"/>
+                <w:color w:val="000000"/>
+                <w:sz w:val="21"/>
+              </w:rPr>
+              <w:t>技术</w:t>
+            </w:r>
+            <w:r>
+              <w:rPr>
+                <w:rFonts w:eastAsia="宋体" w:hAnsi="Arial" w:hint="eastAsia"/>
+                <w:color w:val="000000"/>
+                <w:sz w:val="21"/>
+              </w:rPr>
+              <w:t>性创新点</w:t>
+            </w:r>
           </w:p>
         </w:tc>
       </w:tr>
@@ -3352,12 +3541,23 @@
             <w:pPr>
               <w:pStyle w:val="220"/>
               <w:rPr>
-                <w:rFonts w:ascii="宋体" w:eastAsia="宋体" w:hAnsi="宋体"/>
+                <w:rFonts w:eastAsia="宋体" w:hAnsi="Arial"/>
                 <w:b/>
+                <w:bCs/>
                 <w:color w:val="000000"/>
                 <w:sz w:val="21"/>
               </w:rPr>
             </w:pPr>
+            <w:r>
+              <w:rPr>
+                <w:rFonts w:eastAsia="宋体" w:hAnsi="Arial" w:hint="eastAsia"/>
+                <w:b/>
+                <w:bCs/>
+                <w:color w:val="000000"/>
+                <w:sz w:val="21"/>
+              </w:rPr>
+              <w:t>7</w:t>
+            </w:r>
           </w:p>
         </w:tc>
         <w:tc>
@@ -3369,12 +3569,23 @@
             <w:pPr>
               <w:pStyle w:val="220"/>
               <w:rPr>
-                <w:rFonts w:ascii="宋体" w:eastAsia="宋体" w:hAnsi="宋体"/>
+                <w:rFonts w:eastAsia="宋体" w:hAnsi="Arial" w:hint="eastAsia"/>
                 <w:b/>
+                <w:bCs/>
                 <w:color w:val="000000"/>
                 <w:sz w:val="21"/>
               </w:rPr>
             </w:pPr>
+            <w:r>
+              <w:rPr>
+                <w:rFonts w:eastAsia="宋体" w:hAnsi="Arial" w:hint="eastAsia"/>
+                <w:b/>
+                <w:bCs/>
+                <w:color w:val="000000"/>
+                <w:sz w:val="21"/>
+              </w:rPr>
+              <w:t>文档核对</w:t>
+            </w:r>
           </w:p>
         </w:tc>
         <w:tc>
@@ -3386,12 +3597,23 @@
             <w:pPr>
               <w:pStyle w:val="220"/>
               <w:rPr>
-                <w:rFonts w:ascii="宋体" w:eastAsia="宋体" w:hAnsi="宋体"/>
+                <w:rFonts w:eastAsia="宋体" w:hAnsi="Arial"/>
                 <w:b/>
+                <w:bCs/>
                 <w:color w:val="000000"/>
                 <w:sz w:val="21"/>
               </w:rPr>
             </w:pPr>
+            <w:r>
+              <w:rPr>
+                <w:rFonts w:eastAsia="宋体" w:hAnsi="Arial" w:hint="eastAsia"/>
+                <w:b/>
+                <w:bCs/>
+                <w:color w:val="000000"/>
+                <w:sz w:val="21"/>
+              </w:rPr>
+              <w:t>V2.1.0</w:t>
+            </w:r>
           </w:p>
         </w:tc>
         <w:tc>
@@ -3403,12 +3625,23 @@
             <w:pPr>
               <w:pStyle w:val="220"/>
               <w:rPr>
-                <w:rFonts w:ascii="宋体" w:eastAsia="宋体" w:hAnsi="宋体"/>
+                <w:rFonts w:eastAsia="宋体" w:hAnsi="Arial"/>
                 <w:b/>
+                <w:bCs/>
                 <w:color w:val="000000"/>
                 <w:sz w:val="21"/>
               </w:rPr>
             </w:pPr>
+            <w:r>
+              <w:rPr>
+                <w:rFonts w:eastAsia="宋体" w:hAnsi="Arial" w:hint="eastAsia"/>
+                <w:b/>
+                <w:bCs/>
+                <w:color w:val="000000"/>
+                <w:sz w:val="21"/>
+              </w:rPr>
+              <w:t>B</w:t>
+            </w:r>
           </w:p>
         </w:tc>
         <w:tc>
@@ -3420,12 +3653,23 @@
             <w:pPr>
               <w:pStyle w:val="220"/>
               <w:rPr>
-                <w:rFonts w:ascii="宋体" w:eastAsia="宋体" w:hAnsi="宋体"/>
+                <w:rFonts w:eastAsia="宋体" w:hAnsi="Arial"/>
                 <w:b/>
+                <w:bCs/>
                 <w:color w:val="000000"/>
                 <w:sz w:val="21"/>
               </w:rPr>
             </w:pPr>
+            <w:r>
+              <w:rPr>
+                <w:rFonts w:eastAsia="宋体" w:hAnsi="Arial" w:hint="eastAsia"/>
+                <w:b/>
+                <w:bCs/>
+                <w:color w:val="000000"/>
+                <w:sz w:val="21"/>
+              </w:rPr>
+              <w:t>2021.3.28</w:t>
+            </w:r>
           </w:p>
         </w:tc>
         <w:tc>
@@ -3438,8 +3682,7 @@
               <w:pStyle w:val="220"/>
               <w:jc w:val="both"/>
               <w:rPr>
-                <w:rFonts w:ascii="宋体" w:eastAsia="宋体" w:hAnsi="宋体"/>
-                <w:b/>
+                <w:rFonts w:eastAsia="宋体" w:hAnsi="Arial"/>
                 <w:color w:val="000000"/>
                 <w:sz w:val="21"/>
               </w:rPr>
@@ -4895,15 +5138,15 @@
       <w:pPr>
         <w:pStyle w:val="1"/>
       </w:pPr>
-      <w:bookmarkStart w:id="4" w:name="_Toc60844055"/>
-      <w:bookmarkStart w:id="5" w:name="_Toc331238769"/>
-      <w:bookmarkStart w:id="6" w:name="_Toc331243603"/>
-      <w:bookmarkStart w:id="7" w:name="_Toc331243782"/>
-      <w:bookmarkStart w:id="8" w:name="_Toc331238830"/>
-      <w:bookmarkStart w:id="9" w:name="_Toc331243703"/>
-      <w:bookmarkStart w:id="10" w:name="_Toc331243882"/>
-      <w:bookmarkStart w:id="11" w:name="_Toc331545160"/>
-      <w:commentRangeStart w:id="12"/>
+      <w:bookmarkStart w:id="3" w:name="_Toc60844055"/>
+      <w:bookmarkStart w:id="4" w:name="_Toc331238769"/>
+      <w:bookmarkStart w:id="5" w:name="_Toc331243603"/>
+      <w:bookmarkStart w:id="6" w:name="_Toc331243782"/>
+      <w:bookmarkStart w:id="7" w:name="_Toc331238830"/>
+      <w:bookmarkStart w:id="8" w:name="_Toc331243703"/>
+      <w:bookmarkStart w:id="9" w:name="_Toc331243882"/>
+      <w:bookmarkStart w:id="10" w:name="_Toc331545160"/>
+      <w:commentRangeStart w:id="11"/>
       <w:r>
         <w:rPr>
           <w:rFonts w:hint="eastAsia"/>
@@ -4911,7 +5154,7 @@
         <w:lastRenderedPageBreak/>
         <w:t>痛点分析</w:t>
       </w:r>
-      <w:commentRangeEnd w:id="12"/>
+      <w:commentRangeEnd w:id="11"/>
       <w:r>
         <w:rPr>
           <w:rStyle w:val="afff5"/>
@@ -4920,31 +5163,31 @@
           <w:bCs w:val="0"/>
           <w:kern w:val="2"/>
         </w:rPr>
-        <w:commentReference w:id="12"/>
-      </w:r>
-      <w:bookmarkEnd w:id="4"/>
+        <w:commentReference w:id="11"/>
+      </w:r>
+      <w:bookmarkEnd w:id="3"/>
     </w:p>
     <w:p>
       <w:pPr>
         <w:pStyle w:val="2"/>
       </w:pPr>
-      <w:bookmarkStart w:id="13" w:name="_Toc56710840"/>
-      <w:bookmarkStart w:id="14" w:name="_Toc56710947"/>
-      <w:bookmarkStart w:id="15" w:name="_Toc56711138"/>
-      <w:bookmarkStart w:id="16" w:name="_Toc56711385"/>
-      <w:bookmarkStart w:id="17" w:name="_Toc60844056"/>
-      <w:commentRangeStart w:id="18"/>
+      <w:bookmarkStart w:id="12" w:name="_Toc56710840"/>
+      <w:bookmarkStart w:id="13" w:name="_Toc56710947"/>
+      <w:bookmarkStart w:id="14" w:name="_Toc56711138"/>
+      <w:bookmarkStart w:id="15" w:name="_Toc56711385"/>
+      <w:bookmarkStart w:id="16" w:name="_Toc60844056"/>
+      <w:commentRangeStart w:id="17"/>
       <w:r>
         <w:rPr>
           <w:rFonts w:hint="eastAsia"/>
         </w:rPr>
         <w:t>痛点概述</w:t>
       </w:r>
+      <w:bookmarkEnd w:id="12"/>
       <w:bookmarkEnd w:id="13"/>
       <w:bookmarkEnd w:id="14"/>
       <w:bookmarkEnd w:id="15"/>
-      <w:bookmarkEnd w:id="16"/>
-      <w:commentRangeEnd w:id="18"/>
+      <w:commentRangeEnd w:id="17"/>
       <w:r>
         <w:rPr>
           <w:rStyle w:val="afff5"/>
@@ -4952,9 +5195,9 @@
           <w:b w:val="0"/>
           <w:bCs w:val="0"/>
         </w:rPr>
-        <w:commentReference w:id="18"/>
-      </w:r>
-      <w:bookmarkEnd w:id="17"/>
+        <w:commentReference w:id="17"/>
+      </w:r>
+      <w:bookmarkEnd w:id="16"/>
     </w:p>
     <w:p>
       <w:pPr>
@@ -5089,9 +5332,17 @@
           <w:sz w:val="24"/>
           <w:szCs w:val="24"/>
         </w:rPr>
-        <w:t>试</w:t>
-      </w:r>
-      <w:proofErr w:type="gramStart"/>
+        <w:t>试错成本高，消耗时间代价大。选择自己找字帖临摹</w:t>
+      </w:r>
+      <w:r>
+        <w:rPr>
+          <w:rFonts w:ascii="宋体" w:hAnsi="宋体" w:cs="宋体" w:hint="eastAsia"/>
+          <w:kern w:val="0"/>
+          <w:sz w:val="24"/>
+          <w:szCs w:val="24"/>
+        </w:rPr>
+        <w:t>与</w:t>
+      </w:r>
       <w:r>
         <w:rPr>
           <w:rFonts w:ascii="宋体" w:hAnsi="宋体" w:cs="宋体"/>
@@ -5099,9 +5350,17 @@
           <w:sz w:val="24"/>
           <w:szCs w:val="24"/>
         </w:rPr>
-        <w:t>错成本</w:t>
-      </w:r>
-      <w:proofErr w:type="gramEnd"/>
+        <w:t>找辅导老师，会面临初始阶段时间和地点的成本消耗，</w:t>
+      </w:r>
+      <w:r>
+        <w:rPr>
+          <w:rFonts w:ascii="宋体" w:hAnsi="宋体" w:cs="宋体" w:hint="eastAsia"/>
+          <w:kern w:val="0"/>
+          <w:sz w:val="24"/>
+          <w:szCs w:val="24"/>
+        </w:rPr>
+        <w:t>过程中效果展现</w:t>
+      </w:r>
       <w:r>
         <w:rPr>
           <w:rFonts w:ascii="宋体" w:hAnsi="宋体" w:cs="宋体"/>
@@ -5109,7 +5368,25 @@
           <w:sz w:val="24"/>
           <w:szCs w:val="24"/>
         </w:rPr>
-        <w:t xml:space="preserve">高，消耗时间代价大。无论是选择自己找字帖临摹还是找辅导老师，都会面临初始阶段时间和地点的成本消耗，如果效果不好或者时间太长还会打击学习热情。 </w:t>
+        <w:t>或</w:t>
+      </w:r>
+      <w:r>
+        <w:rPr>
+          <w:rFonts w:ascii="宋体" w:hAnsi="宋体" w:cs="宋体" w:hint="eastAsia"/>
+          <w:kern w:val="0"/>
+          <w:sz w:val="24"/>
+          <w:szCs w:val="24"/>
+        </w:rPr>
+        <w:t>时间过于冗长有几率</w:t>
+      </w:r>
+      <w:r>
+        <w:rPr>
+          <w:rFonts w:ascii="宋体" w:hAnsi="宋体" w:cs="宋体"/>
+          <w:kern w:val="0"/>
+          <w:sz w:val="24"/>
+          <w:szCs w:val="24"/>
+        </w:rPr>
+        <w:t xml:space="preserve">打击学习热情。 </w:t>
       </w:r>
     </w:p>
     <w:p>
@@ -5137,7 +5414,61 @@
           <w:sz w:val="24"/>
           <w:szCs w:val="24"/>
         </w:rPr>
-        <w:t xml:space="preserve">接受指导的途径单一。传统的指导方式只有线下写完字之后老师给你循环指出错误然后修改。 </w:t>
+        <w:t>接受指导的途径单一</w:t>
+      </w:r>
+      <w:r>
+        <w:rPr>
+          <w:rFonts w:ascii="宋体" w:hAnsi="宋体" w:cs="宋体" w:hint="eastAsia"/>
+          <w:kern w:val="0"/>
+          <w:sz w:val="24"/>
+          <w:szCs w:val="24"/>
+        </w:rPr>
+        <w:t>导致发展空间受限</w:t>
+      </w:r>
+      <w:r>
+        <w:rPr>
+          <w:rFonts w:ascii="宋体" w:hAnsi="宋体" w:cs="宋体"/>
+          <w:kern w:val="0"/>
+          <w:sz w:val="24"/>
+          <w:szCs w:val="24"/>
+        </w:rPr>
+        <w:t>。传统的指导方式</w:t>
+      </w:r>
+      <w:r>
+        <w:rPr>
+          <w:rFonts w:ascii="宋体" w:hAnsi="宋体" w:cs="宋体" w:hint="eastAsia"/>
+          <w:kern w:val="0"/>
+          <w:sz w:val="24"/>
+          <w:szCs w:val="24"/>
+        </w:rPr>
+        <w:t>为</w:t>
+      </w:r>
+      <w:r>
+        <w:rPr>
+          <w:rFonts w:ascii="宋体" w:hAnsi="宋体" w:cs="宋体"/>
+          <w:kern w:val="0"/>
+          <w:sz w:val="24"/>
+          <w:szCs w:val="24"/>
+        </w:rPr>
+        <w:t>线下写完字之后老师给你循环指出错误然后修改</w:t>
+      </w:r>
+      <w:r>
+        <w:rPr>
+          <w:rFonts w:ascii="宋体" w:hAnsi="宋体" w:cs="宋体" w:hint="eastAsia"/>
+          <w:kern w:val="0"/>
+          <w:sz w:val="24"/>
+          <w:szCs w:val="24"/>
+        </w:rPr>
+        <w:t>，对于部分人群缺少个性化辅导，可能会限制其上升空间</w:t>
+      </w:r>
+      <w:r>
+        <w:rPr>
+          <w:rFonts w:ascii="宋体" w:hAnsi="宋体" w:cs="宋体"/>
+          <w:kern w:val="0"/>
+          <w:sz w:val="24"/>
+          <w:szCs w:val="24"/>
+        </w:rPr>
+        <w:t xml:space="preserve">。 </w:t>
       </w:r>
     </w:p>
     <w:p>
@@ -5160,22 +5491,85 @@
           <w:sz w:val="24"/>
           <w:szCs w:val="24"/>
         </w:rPr>
-        <w:t>总而言之，对于上述描述的书法教育类市场面临的传统化、非智能化、非个性化等痛点，面向对象涵盖学生党、上班族等一系列对于自己书面水平有更高追求的书法练习者，我们想要推出一套将多种书法评价模式与人工智能技术相结合、完整的个人书面综合水平提升系统。</w:t>
+        <w:t>总而言之，对于上述描述的书法教育类市场面临的</w:t>
+      </w:r>
+      <w:r>
+        <w:rPr>
+          <w:rFonts w:ascii="宋体" w:hAnsi="宋体" w:cs="宋体" w:hint="eastAsia"/>
+          <w:kern w:val="0"/>
+          <w:sz w:val="24"/>
+          <w:szCs w:val="24"/>
+        </w:rPr>
+        <w:t>练习效果差</w:t>
+      </w:r>
+      <w:r>
+        <w:rPr>
+          <w:rFonts w:ascii="宋体" w:hAnsi="宋体" w:cs="宋体"/>
+          <w:kern w:val="0"/>
+          <w:sz w:val="24"/>
+          <w:szCs w:val="24"/>
+        </w:rPr>
+        <w:t>、</w:t>
+      </w:r>
+      <w:r>
+        <w:rPr>
+          <w:rFonts w:ascii="宋体" w:hAnsi="宋体" w:cs="宋体" w:hint="eastAsia"/>
+          <w:kern w:val="0"/>
+          <w:sz w:val="24"/>
+          <w:szCs w:val="24"/>
+        </w:rPr>
+        <w:t>练习周期长</w:t>
+      </w:r>
+      <w:r>
+        <w:rPr>
+          <w:rFonts w:ascii="宋体" w:hAnsi="宋体" w:cs="宋体"/>
+          <w:kern w:val="0"/>
+          <w:sz w:val="24"/>
+          <w:szCs w:val="24"/>
+        </w:rPr>
+        <w:t>、</w:t>
+      </w:r>
+      <w:r>
+        <w:rPr>
+          <w:rFonts w:ascii="宋体" w:hAnsi="宋体" w:cs="宋体" w:hint="eastAsia"/>
+          <w:kern w:val="0"/>
+          <w:sz w:val="24"/>
+          <w:szCs w:val="24"/>
+        </w:rPr>
+        <w:t>针对性较差</w:t>
+      </w:r>
+      <w:r>
+        <w:rPr>
+          <w:rFonts w:ascii="宋体" w:hAnsi="宋体" w:cs="宋体" w:hint="eastAsia"/>
+          <w:kern w:val="0"/>
+          <w:sz w:val="24"/>
+          <w:szCs w:val="24"/>
+        </w:rPr>
+        <w:t>、启发性一般</w:t>
+      </w:r>
+      <w:r>
+        <w:rPr>
+          <w:rFonts w:ascii="宋体" w:hAnsi="宋体" w:cs="宋体"/>
+          <w:kern w:val="0"/>
+          <w:sz w:val="24"/>
+          <w:szCs w:val="24"/>
+        </w:rPr>
+        <w:t>等痛点，面向对象涵盖学生党、上班族等一系列对于自己书面水平有更高追求的书法练习者，我们想要推出一套将多种书法评价模式与人工智能技术相结合、完整的个人书面综合水平提升系统。</w:t>
       </w:r>
     </w:p>
     <w:p>
       <w:pPr>
         <w:pStyle w:val="2"/>
       </w:pPr>
-      <w:bookmarkStart w:id="19" w:name="_Toc60844057"/>
-      <w:commentRangeStart w:id="20"/>
+      <w:bookmarkStart w:id="18" w:name="_Toc60844057"/>
+      <w:commentRangeStart w:id="19"/>
       <w:r>
         <w:rPr>
           <w:rFonts w:hint="eastAsia"/>
         </w:rPr>
         <w:t>相关工作</w:t>
       </w:r>
-      <w:commentRangeEnd w:id="20"/>
+      <w:commentRangeEnd w:id="19"/>
       <w:r>
         <w:rPr>
           <w:rStyle w:val="afff5"/>
@@ -5183,9 +5577,9 @@
           <w:b w:val="0"/>
           <w:bCs w:val="0"/>
         </w:rPr>
-        <w:commentReference w:id="20"/>
-      </w:r>
-      <w:bookmarkEnd w:id="19"/>
+        <w:commentReference w:id="19"/>
+      </w:r>
+      <w:bookmarkEnd w:id="18"/>
     </w:p>
     <w:p>
       <w:pPr>
@@ -5205,7 +5599,39 @@
           <w:kern w:val="0"/>
           <w:sz w:val="24"/>
         </w:rPr>
-        <w:t>经过市场调研，对于“提升用户书法水平”这个根本性的痛点，目前书法教育市场类有以下几个解决方案与相关工作：</w:t>
+        <w:t>经过市场调研，对于“</w:t>
+      </w:r>
+      <w:r>
+        <w:rPr>
+          <w:rFonts w:ascii="宋体" w:hAnsi="宋体" w:cs="宋体" w:hint="eastAsia"/>
+          <w:kern w:val="0"/>
+          <w:sz w:val="24"/>
+        </w:rPr>
+        <w:t>如何快速高效地</w:t>
+      </w:r>
+      <w:r>
+        <w:rPr>
+          <w:rFonts w:ascii="宋体" w:hAnsi="宋体" w:cs="宋体"/>
+          <w:kern w:val="0"/>
+          <w:sz w:val="24"/>
+        </w:rPr>
+        <w:t>用户书法水平</w:t>
+      </w:r>
+      <w:r>
+        <w:rPr>
+          <w:rFonts w:ascii="宋体" w:hAnsi="宋体" w:cs="宋体" w:hint="eastAsia"/>
+          <w:kern w:val="0"/>
+          <w:sz w:val="24"/>
+        </w:rPr>
+        <w:t>，并引导用户深度思考</w:t>
+      </w:r>
+      <w:r>
+        <w:rPr>
+          <w:rFonts w:ascii="宋体" w:hAnsi="宋体" w:cs="宋体"/>
+          <w:kern w:val="0"/>
+          <w:sz w:val="24"/>
+        </w:rPr>
+        <w:t>”这个根本性的痛点，目前书法教育市场类有以下几个解决方案与相关工作：</w:t>
       </w:r>
     </w:p>
     <w:p>
@@ -5222,6 +5648,7 @@
         <w:rPr>
           <w:noProof/>
         </w:rPr>
+        <w:lastRenderedPageBreak/>
         <w:drawing>
           <wp:inline distT="0" distB="0" distL="0" distR="0" wp14:anchorId="2CE03967" wp14:editId="3106DF9D">
             <wp:extent cx="5274310" cy="1477010"/>
@@ -5277,7 +5704,6 @@
           <w:kern w:val="0"/>
           <w:sz w:val="24"/>
         </w:rPr>
-        <w:lastRenderedPageBreak/>
         <w:t xml:space="preserve">对于非互联网途径解决练字问题，可分为两类： </w:t>
       </w:r>
     </w:p>
@@ -5404,12 +5830,12 @@
       <w:pPr>
         <w:pStyle w:val="1"/>
       </w:pPr>
-      <w:bookmarkStart w:id="21" w:name="_Toc56710843"/>
-      <w:bookmarkStart w:id="22" w:name="_Toc56710950"/>
-      <w:bookmarkStart w:id="23" w:name="_Toc56711141"/>
-      <w:bookmarkStart w:id="24" w:name="_Toc56711388"/>
-      <w:bookmarkStart w:id="25" w:name="_Toc60844058"/>
-      <w:commentRangeStart w:id="26"/>
+      <w:bookmarkStart w:id="20" w:name="_Toc56710843"/>
+      <w:bookmarkStart w:id="21" w:name="_Toc56710950"/>
+      <w:bookmarkStart w:id="22" w:name="_Toc56711141"/>
+      <w:bookmarkStart w:id="23" w:name="_Toc56711388"/>
+      <w:bookmarkStart w:id="24" w:name="_Toc60844058"/>
+      <w:commentRangeStart w:id="25"/>
       <w:r>
         <w:rPr>
           <w:rFonts w:hint="eastAsia"/>
@@ -5417,11 +5843,11 @@
         <w:lastRenderedPageBreak/>
         <w:t>项目创新点</w:t>
       </w:r>
+      <w:bookmarkEnd w:id="20"/>
       <w:bookmarkEnd w:id="21"/>
       <w:bookmarkEnd w:id="22"/>
       <w:bookmarkEnd w:id="23"/>
-      <w:bookmarkEnd w:id="24"/>
-      <w:commentRangeEnd w:id="26"/>
+      <w:commentRangeEnd w:id="25"/>
       <w:r>
         <w:rPr>
           <w:rStyle w:val="afff5"/>
@@ -5430,30 +5856,30 @@
           <w:bCs w:val="0"/>
           <w:kern w:val="2"/>
         </w:rPr>
-        <w:commentReference w:id="26"/>
-      </w:r>
-      <w:bookmarkEnd w:id="25"/>
+        <w:commentReference w:id="25"/>
+      </w:r>
+      <w:bookmarkEnd w:id="24"/>
     </w:p>
     <w:p>
       <w:pPr>
         <w:pStyle w:val="2"/>
       </w:pPr>
-      <w:bookmarkStart w:id="27" w:name="_Toc56710844"/>
-      <w:bookmarkStart w:id="28" w:name="_Toc56710951"/>
-      <w:bookmarkStart w:id="29" w:name="_Toc56711142"/>
-      <w:bookmarkStart w:id="30" w:name="_Toc56711389"/>
-      <w:bookmarkStart w:id="31" w:name="_Toc60844059"/>
+      <w:bookmarkStart w:id="26" w:name="_Toc56710844"/>
+      <w:bookmarkStart w:id="27" w:name="_Toc56710951"/>
+      <w:bookmarkStart w:id="28" w:name="_Toc56711142"/>
+      <w:bookmarkStart w:id="29" w:name="_Toc56711389"/>
+      <w:bookmarkStart w:id="30" w:name="_Toc60844059"/>
       <w:r>
         <w:rPr>
           <w:rFonts w:hint="eastAsia"/>
         </w:rPr>
         <w:t>技术性创新点</w:t>
       </w:r>
+      <w:bookmarkEnd w:id="26"/>
       <w:bookmarkEnd w:id="27"/>
       <w:bookmarkEnd w:id="28"/>
       <w:bookmarkEnd w:id="29"/>
       <w:bookmarkEnd w:id="30"/>
-      <w:bookmarkEnd w:id="31"/>
     </w:p>
     <w:p>
       <w:pPr>
@@ -5468,46 +5894,99 @@
         <w:rPr>
           <w:rFonts w:hint="eastAsia"/>
         </w:rPr>
-        <w:t>单个书写汉字评价技术：</w:t>
+        <w:t>汉字骨架识别技术</w:t>
+      </w:r>
+      <w:r>
+        <w:rPr>
+          <w:rFonts w:hint="eastAsia"/>
+        </w:rPr>
+        <w:t>：</w:t>
       </w:r>
     </w:p>
     <w:p>
       <w:pPr>
-        <w:widowControl/>
-        <w:spacing w:line="340" w:lineRule="exact"/>
-        <w:ind w:firstLineChars="200" w:firstLine="480"/>
-        <w:jc w:val="left"/>
+        <w:pStyle w:val="a1"/>
+        <w:ind w:left="420" w:firstLineChars="0" w:firstLine="0"/>
+      </w:pPr>
+      <w:r>
+        <w:rPr>
+          <w:rFonts w:hint="eastAsia"/>
+        </w:rPr>
+        <w:t>汉字骨架识别的目标是识别出汉字的各个笔画的关键点与连接信息。本项目后续的汉字纠正、汉字评分等功能均依赖于识别出的汉字骨架信息，因此本项目对于汉字骨架识别的准确性和效率均有较高的要求。汉字骨架识别的概念是我们受人体骨架识别的启发而提出的</w:t>
+      </w:r>
+      <w:r>
         <w:rPr>
           <w:rFonts w:ascii="宋体" w:hAnsi="宋体" w:cs="宋体"/>
           <w:kern w:val="0"/>
-          <w:sz w:val="24"/>
-        </w:rPr>
-      </w:pPr>
-      <w:r>
-        <w:rPr>
-          <w:rFonts w:ascii="宋体" w:hAnsi="宋体" w:cs="宋体"/>
+        </w:rPr>
+        <w:t>。</w:t>
+      </w:r>
+      <w:r>
+        <w:rPr>
+          <w:rFonts w:ascii="宋体" w:hAnsi="宋体" w:cs="宋体" w:hint="eastAsia"/>
           <w:kern w:val="0"/>
-          <w:sz w:val="24"/>
-        </w:rPr>
-        <w:t>由于汉字的评价即需要考虑视觉上的美观性，又需要兼顾汉字书写的规范，所以传统的数字图像处理的方法在这一问题上并不适用，市场上的APP中的汉字评价功能都相对死板，对于和</w:t>
-      </w:r>
-      <w:proofErr w:type="gramStart"/>
-      <w:r>
-        <w:rPr>
-          <w:rFonts w:ascii="宋体" w:hAnsi="宋体" w:cs="宋体"/>
-          <w:kern w:val="0"/>
-          <w:sz w:val="24"/>
-        </w:rPr>
-        <w:t>模版</w:t>
-      </w:r>
-      <w:proofErr w:type="gramEnd"/>
-      <w:r>
-        <w:rPr>
-          <w:rFonts w:ascii="宋体" w:hAnsi="宋体" w:cs="宋体"/>
-          <w:kern w:val="0"/>
-          <w:sz w:val="24"/>
-        </w:rPr>
-        <w:t>字不同的汉字并不能给出合理的评价。本项目实现的汉字评价模型基于深度学习技术，使用我们手动收集和标注的数据集进行训练，并且使用分类与回归损失结合的方式来学习模型的参数，同时兼顾了汉字书写的规范性与美观性，是汉字评价功能上的一大创新。</w:t>
+        </w:rPr>
+        <w:t>我们使用</w:t>
+      </w:r>
+      <w:r>
+        <w:rPr>
+          <w:rFonts w:hint="eastAsia"/>
+        </w:rPr>
+        <w:t>使用</w:t>
+      </w:r>
+      <w:r>
+        <w:rPr>
+          <w:rFonts w:hint="eastAsia"/>
+        </w:rPr>
+        <w:t>PAFs</w:t>
+      </w:r>
+      <w:r>
+        <w:rPr>
+          <w:rFonts w:hint="eastAsia"/>
+        </w:rPr>
+        <w:t>（</w:t>
+      </w:r>
+      <w:r>
+        <w:rPr>
+          <w:rFonts w:hint="eastAsia"/>
+        </w:rPr>
+        <w:t>Part</w:t>
+      </w:r>
+      <w:r>
+        <w:t xml:space="preserve"> </w:t>
+      </w:r>
+      <w:r>
+        <w:rPr>
+          <w:rFonts w:hint="eastAsia"/>
+        </w:rPr>
+        <w:t>Affinity</w:t>
+      </w:r>
+      <w:r>
+        <w:t xml:space="preserve"> </w:t>
+      </w:r>
+      <w:r>
+        <w:rPr>
+          <w:rFonts w:hint="eastAsia"/>
+        </w:rPr>
+        <w:t>Fields</w:t>
+      </w:r>
+      <w:r>
+        <w:rPr>
+          <w:rFonts w:hint="eastAsia"/>
+        </w:rPr>
+        <w:t>）来编码汉字书写图像中的笔画方向信息，通过预测关键点位置的置信图来得到不同笔画的关键点的位置。得到关键点的置信图和笔画的</w:t>
+      </w:r>
+      <w:r>
+        <w:rPr>
+          <w:rFonts w:hint="eastAsia"/>
+        </w:rPr>
+        <w:t>PAFs</w:t>
+      </w:r>
+      <w:r>
+        <w:rPr>
+          <w:rFonts w:hint="eastAsia"/>
+        </w:rPr>
+        <w:t>后，便可以通过贪心算法来计算不同连接的分数，之后通过识别出的汉字信息，构造可能的汉字笔画的集合，通过计算不同集合的分数得到可能性最大的连接集合，将集合中的关键点与相连即可得到汉字的骨架结构。拥有了汉字的骨架，我们就可以根据骨架的坐标与类型计算各个笔画与目标笔画的差异，同时可以根据这些信息计算出笔画与结构的书写情况，从而匹配正确的书写指导建议。</w:t>
       </w:r>
     </w:p>
     <w:p>
@@ -5529,11 +6008,19 @@
       </w:pPr>
       <w:r>
         <w:rPr>
+          <w:rFonts w:ascii="宋体" w:hAnsi="宋体" w:cs="宋体" w:hint="eastAsia"/>
+          <w:kern w:val="0"/>
+          <w:sz w:val="24"/>
+        </w:rPr>
+        <w:t>书写字形纠正</w:t>
+      </w:r>
+      <w:r>
+        <w:rPr>
           <w:rFonts w:ascii="宋体" w:hAnsi="宋体" w:cs="宋体"/>
           <w:kern w:val="0"/>
           <w:sz w:val="24"/>
         </w:rPr>
-        <w:t>汉字缺陷反馈技术</w:t>
+        <w:t>技术</w:t>
       </w:r>
       <w:r>
         <w:rPr>
@@ -5546,58 +6033,41 @@
     </w:p>
     <w:p>
       <w:pPr>
-        <w:widowControl/>
-        <w:spacing w:line="340" w:lineRule="exact"/>
-        <w:ind w:firstLineChars="200" w:firstLine="480"/>
-        <w:jc w:val="left"/>
-        <w:rPr>
-          <w:rFonts w:ascii="宋体" w:hAnsi="宋体" w:cs="宋体"/>
-          <w:kern w:val="0"/>
-          <w:sz w:val="24"/>
-        </w:rPr>
-      </w:pPr>
-      <w:r>
-        <w:rPr>
-          <w:rFonts w:ascii="宋体" w:hAnsi="宋体" w:cs="宋体"/>
-          <w:kern w:val="0"/>
-          <w:sz w:val="24"/>
-        </w:rPr>
-        <w:t>我们通过两种方式来向用户反馈书写的缺陷信息：全局缺陷分析，局部缺陷检测。全局缺陷分析基于之前实现的汉字评价模型，当一个书写汉字的评价较低时，将输出层的梯度反向传播回输入层，同时控制卷积核的梯度，这样就可以在输入层（原始图像像素）得到反向传递回来的梯度，从而知道输入层是哪些像素最大导致了较低的评价。将这部分像素以可视化的方式反馈给用户，可以让用户了解到自己书写的总体缺陷信息。经过我们在小数据集上的测试，这部分像素通常反映了书写的总体结构上的缺陷。</w:t>
+        <w:pStyle w:val="a1"/>
+        <w:ind w:left="420" w:firstLineChars="0" w:firstLine="0"/>
+      </w:pPr>
+      <w:bookmarkStart w:id="31" w:name="OLE_LINK99"/>
+      <w:bookmarkStart w:id="32" w:name="OLE_LINK100"/>
+      <w:bookmarkStart w:id="33" w:name="OLE_LINK107"/>
+      <w:bookmarkStart w:id="34" w:name="_Toc60844060"/>
+      <w:r>
+        <w:rPr>
+          <w:rFonts w:hint="eastAsia"/>
+        </w:rPr>
+        <w:t>汉字纠正共分为三个模块，首先是计算输入汉字图片与模版汉字图片之间的最适合匹配位置，并生成这两者的蒙版，将其反馈给前端供用户查看自己书写的汉字与标准字之间的差异所在。其次是通过对比检测出的输入汉字的骨架与标准字之间骨架的差异，依据不同的尺度计算这两者的不同，并将问题反馈给用户。最后是根据识别出的汉字信息，在我们事先构建的专家系统中匹配该汉字对应的一系列需要注意的书写建议，根据检测出的汉字骨架判断是否存在相应的问题，最后将问题与建议反馈给用户。</w:t>
+      </w:r>
+      <w:r>
+        <w:rPr>
+          <w:rFonts w:asciiTheme="minorEastAsia" w:hAnsiTheme="minorEastAsia" w:hint="eastAsia"/>
+          <w:szCs w:val="24"/>
+        </w:rPr>
+        <w:t>目前市场上的APP所拥有的纠正功能大多比较死板，我们的功能通过三个方面为用户提供综合全面的指导建议，普适性和实用性更高。</w:t>
       </w:r>
     </w:p>
+    <w:bookmarkEnd w:id="31"/>
+    <w:bookmarkEnd w:id="32"/>
+    <w:bookmarkEnd w:id="33"/>
     <w:p>
       <w:pPr>
-        <w:widowControl/>
-        <w:spacing w:line="340" w:lineRule="exact"/>
-        <w:ind w:firstLineChars="200" w:firstLine="480"/>
-        <w:jc w:val="left"/>
-        <w:rPr>
-          <w:rFonts w:ascii="宋体" w:hAnsi="宋体" w:cs="宋体"/>
-          <w:kern w:val="0"/>
-          <w:sz w:val="24"/>
-        </w:rPr>
-      </w:pPr>
-      <w:r>
-        <w:rPr>
-          <w:rFonts w:ascii="宋体" w:hAnsi="宋体" w:cs="宋体"/>
-          <w:kern w:val="0"/>
-          <w:sz w:val="24"/>
-        </w:rPr>
-        <w:t>除了局部缺陷分析，本项目中还使用目标检测模型来检测出用户书写的局部缺陷信息，因为全局缺陷反映了大体的书写缺陷，用户还需要精细化的指导建议。使用目标检测模型在我们手动标注的数据集上训练得到的模型可以识别出用户书写的汉字的局部缺陷信息，比如某一块结构的问题，这样可以提供更精细化的指导。</w:t>
-      </w:r>
-    </w:p>
-    <w:p>
-      <w:pPr>
         <w:pStyle w:val="2"/>
       </w:pPr>
-      <w:bookmarkStart w:id="32" w:name="_Toc60844060"/>
       <w:r>
         <w:rPr>
           <w:rFonts w:hint="eastAsia"/>
         </w:rPr>
         <w:t>功能性创新点</w:t>
       </w:r>
-      <w:bookmarkEnd w:id="32"/>
+      <w:bookmarkEnd w:id="34"/>
     </w:p>
     <w:p>
       <w:pPr>
@@ -5641,11 +6111,61 @@
       </w:pPr>
       <w:r>
         <w:rPr>
+          <w:rFonts w:ascii="宋体" w:hAnsi="宋体" w:cs="宋体" w:hint="eastAsia"/>
+          <w:kern w:val="0"/>
+          <w:sz w:val="24"/>
+        </w:rPr>
+        <w:t>整体检测：</w:t>
+      </w:r>
+      <w:r>
+        <w:rPr>
           <w:rFonts w:ascii="宋体" w:hAnsi="宋体" w:cs="宋体"/>
           <w:kern w:val="0"/>
           <w:sz w:val="24"/>
         </w:rPr>
-        <w:t xml:space="preserve">开创性地提出基于图像识别的批量录入功能。增加对于多文字共同处理的维度，本产品会自动扫描用户拍摄的图像，并结合图像识别领域的深度学习算法对其进行分析，充分利用用户端的算力，进行图像分割、特征提取等运算。 </w:t>
+        <w:t>增加对于多文字共同处理的维度，本产品会自动扫描用户拍摄的图像，并结合图像识别领域的深度学习算法对其进行分析，</w:t>
+      </w:r>
+      <w:r>
+        <w:rPr>
+          <w:rFonts w:ascii="宋体" w:hAnsi="宋体" w:cs="宋体" w:hint="eastAsia"/>
+          <w:kern w:val="0"/>
+          <w:sz w:val="24"/>
+        </w:rPr>
+        <w:t xml:space="preserve">使用 </w:t>
+      </w:r>
+      <w:proofErr w:type="spellStart"/>
+      <w:r>
+        <w:rPr>
+          <w:rFonts w:ascii="宋体" w:hAnsi="宋体" w:cs="宋体" w:hint="eastAsia"/>
+          <w:kern w:val="0"/>
+          <w:sz w:val="24"/>
+        </w:rPr>
+        <w:t>AIUnit</w:t>
+      </w:r>
+      <w:proofErr w:type="spellEnd"/>
+      <w:r>
+        <w:rPr>
+          <w:rFonts w:ascii="宋体" w:hAnsi="宋体" w:cs="宋体"/>
+          <w:kern w:val="0"/>
+          <w:sz w:val="24"/>
+        </w:rPr>
+        <w:t>充分利用用户端的算力，</w:t>
+      </w:r>
+      <w:r>
+        <w:rPr>
+          <w:rFonts w:ascii="宋体" w:hAnsi="宋体" w:cs="宋体" w:hint="eastAsia"/>
+          <w:kern w:val="0"/>
+          <w:sz w:val="24"/>
+        </w:rPr>
+        <w:t>预处理图像传入后端，</w:t>
+      </w:r>
+      <w:r>
+        <w:rPr>
+          <w:rFonts w:ascii="宋体" w:hAnsi="宋体" w:cs="宋体"/>
+          <w:kern w:val="0"/>
+          <w:sz w:val="24"/>
+        </w:rPr>
+        <w:t xml:space="preserve">进行图像分割、特征提取等运算。 </w:t>
       </w:r>
     </w:p>
     <w:p>
@@ -5667,11 +6187,76 @@
       </w:pPr>
       <w:r>
         <w:rPr>
+          <w:rFonts w:ascii="宋体" w:hAnsi="宋体" w:cs="宋体" w:hint="eastAsia"/>
+          <w:kern w:val="0"/>
+          <w:sz w:val="24"/>
+        </w:rPr>
+        <w:lastRenderedPageBreak/>
+        <w:t>整体</w:t>
+      </w:r>
+      <w:r>
+        <w:rPr>
+          <w:rFonts w:ascii="宋体" w:hAnsi="宋体" w:cs="宋体" w:hint="eastAsia"/>
+          <w:kern w:val="0"/>
+          <w:sz w:val="24"/>
+        </w:rPr>
+        <w:t>书写评价</w:t>
+      </w:r>
+      <w:r>
+        <w:rPr>
+          <w:rFonts w:ascii="宋体" w:hAnsi="宋体" w:cs="宋体" w:hint="eastAsia"/>
+          <w:kern w:val="0"/>
+          <w:sz w:val="24"/>
+        </w:rPr>
+        <w:t>：</w:t>
+      </w:r>
+      <w:r>
+        <w:rPr>
+          <w:rFonts w:ascii="宋体" w:hAnsi="宋体" w:cs="宋体" w:hint="eastAsia"/>
+          <w:kern w:val="0"/>
+          <w:sz w:val="24"/>
+        </w:rPr>
+        <w:t>整体书写评价涉及到文字提取与整齐度计算两个部分，文字提取</w:t>
+      </w:r>
+      <w:r>
+        <w:rPr>
+          <w:rFonts w:ascii="宋体" w:hAnsi="宋体" w:cs="宋体" w:hint="eastAsia"/>
+          <w:kern w:val="0"/>
+          <w:sz w:val="24"/>
+        </w:rPr>
+        <w:t>基于目标检测，</w:t>
+      </w:r>
+      <w:r>
+        <w:rPr>
+          <w:rFonts w:ascii="宋体" w:hAnsi="宋体" w:cs="宋体" w:hint="eastAsia"/>
+          <w:kern w:val="0"/>
+          <w:sz w:val="24"/>
+        </w:rPr>
+        <w:t>整齐度计算主要使用数字图像处理的方法完成，</w:t>
+      </w:r>
+      <w:r>
+        <w:rPr>
+          <w:rFonts w:ascii="宋体" w:hAnsi="宋体" w:cs="宋体" w:hint="eastAsia"/>
+          <w:kern w:val="0"/>
+          <w:sz w:val="24"/>
+        </w:rPr>
+        <w:t>参考《孔雀计划》[</w:t>
+      </w:r>
+      <w:r>
+        <w:rPr>
           <w:rFonts w:ascii="宋体" w:hAnsi="宋体" w:cs="宋体"/>
           <w:kern w:val="0"/>
           <w:sz w:val="24"/>
         </w:rPr>
-        <w:t xml:space="preserve">基于人工智能技术，精准测评练习成果。在用户端设置排版评价算法，给出精准评价以及改进建议。在单字模式中，智能选择字体风格，通过深度学习获得字体结构性问题相关建议，细致分析问题所在，出具详尽测评报告。 </w:t>
+        <w:t>1]</w:t>
+      </w:r>
+      <w:r>
+        <w:rPr>
+          <w:rFonts w:ascii="宋体" w:hAnsi="宋体" w:cs="宋体" w:hint="eastAsia"/>
+          <w:kern w:val="0"/>
+          <w:sz w:val="24"/>
+        </w:rPr>
+        <w:t>中文排版规范，量化专业信息。</w:t>
       </w:r>
     </w:p>
     <w:p>
@@ -5693,29 +6278,159 @@
       </w:pPr>
       <w:r>
         <w:rPr>
+          <w:rFonts w:ascii="宋体" w:hAnsi="宋体" w:cs="宋体" w:hint="eastAsia"/>
+          <w:kern w:val="0"/>
+          <w:sz w:val="24"/>
+        </w:rPr>
+        <w:t>单字</w:t>
+      </w:r>
+      <w:r>
+        <w:rPr>
+          <w:rFonts w:ascii="宋体" w:hAnsi="宋体" w:cs="宋体" w:hint="eastAsia"/>
+          <w:kern w:val="0"/>
+          <w:sz w:val="24"/>
+        </w:rPr>
+        <w:t>识别</w:t>
+      </w:r>
+      <w:r>
+        <w:rPr>
+          <w:rFonts w:ascii="宋体" w:hAnsi="宋体" w:cs="宋体" w:hint="eastAsia"/>
+          <w:kern w:val="0"/>
+          <w:sz w:val="24"/>
+        </w:rPr>
+        <w:t>与</w:t>
+      </w:r>
+      <w:r>
+        <w:rPr>
+          <w:rFonts w:ascii="宋体" w:hAnsi="宋体" w:cs="宋体" w:hint="eastAsia"/>
+          <w:kern w:val="0"/>
+          <w:sz w:val="24"/>
+        </w:rPr>
+        <w:t>纠正</w:t>
+      </w:r>
+      <w:r>
+        <w:rPr>
+          <w:rFonts w:ascii="宋体" w:hAnsi="宋体" w:cs="宋体" w:hint="eastAsia"/>
+          <w:kern w:val="0"/>
+          <w:sz w:val="24"/>
+        </w:rPr>
+        <w:t>：</w:t>
+      </w:r>
+      <w:r>
+        <w:rPr>
+          <w:rFonts w:ascii="宋体" w:hAnsi="宋体" w:cs="宋体" w:hint="eastAsia"/>
+          <w:kern w:val="0"/>
+          <w:sz w:val="24"/>
+        </w:rPr>
+        <w:t>汉字骨架识别，</w:t>
+      </w:r>
+      <w:r>
+        <w:rPr>
+          <w:rFonts w:ascii="宋体" w:hAnsi="宋体" w:cs="宋体" w:hint="eastAsia"/>
+          <w:kern w:val="0"/>
+          <w:sz w:val="24"/>
+        </w:rPr>
+        <w:t>从汉字骨架出发，</w:t>
+      </w:r>
+      <w:r>
+        <w:rPr>
+          <w:rFonts w:ascii="宋体" w:hAnsi="宋体" w:cs="宋体" w:hint="eastAsia"/>
+          <w:kern w:val="0"/>
+          <w:sz w:val="24"/>
+        </w:rPr>
+        <w:t>检查所写字的笔画骨架，以3</w:t>
+      </w:r>
+      <w:r>
+        <w:rPr>
           <w:rFonts w:ascii="宋体" w:hAnsi="宋体" w:cs="宋体"/>
           <w:kern w:val="0"/>
           <w:sz w:val="24"/>
         </w:rPr>
-        <w:t>根据测评数据推荐针对性练习内容。记录用户每次测评后的结构性低分原因，并</w:t>
-      </w:r>
-      <w:proofErr w:type="gramStart"/>
-      <w:r>
+        <w:t>2</w:t>
+      </w:r>
+      <w:r>
+        <w:rPr>
+          <w:rFonts w:ascii="宋体" w:hAnsi="宋体" w:cs="宋体" w:hint="eastAsia"/>
+          <w:kern w:val="0"/>
+          <w:sz w:val="24"/>
+        </w:rPr>
+        <w:t>种笔画作为基础，以不同结构（如上下结构，包围结构）为矫正手段，进行汉字笔画结构组合，摆脱重复性录入单字信息，极大得提升了识别效率。</w:t>
+      </w:r>
+      <w:r>
+        <w:rPr>
+          <w:rFonts w:ascii="宋体" w:hAnsi="宋体" w:cs="宋体" w:hint="eastAsia"/>
+          <w:kern w:val="0"/>
+          <w:sz w:val="24"/>
+        </w:rPr>
+        <w:t>识别出的骨架会经过三个模块的综合性处理，分别为传输给前端、与标准笔画骨架做比较、传入专家系统做纠正建议推荐。</w:t>
+      </w:r>
+    </w:p>
+    <w:p>
+      <w:pPr>
+        <w:pStyle w:val="aff1"/>
+        <w:widowControl/>
+        <w:numPr>
+          <w:ilvl w:val="0"/>
+          <w:numId w:val="42"/>
+        </w:numPr>
+        <w:spacing w:before="100" w:beforeAutospacing="1" w:after="100" w:afterAutospacing="1" w:line="340" w:lineRule="exact"/>
+        <w:ind w:firstLineChars="0"/>
+        <w:jc w:val="left"/>
         <w:rPr>
           <w:rFonts w:ascii="宋体" w:hAnsi="宋体" w:cs="宋体"/>
           <w:kern w:val="0"/>
           <w:sz w:val="24"/>
         </w:rPr>
-        <w:t>查询自更新</w:t>
-      </w:r>
-      <w:proofErr w:type="gramEnd"/>
+      </w:pPr>
       <w:r>
         <w:rPr>
           <w:rFonts w:ascii="宋体" w:hAnsi="宋体" w:cs="宋体"/>
           <w:kern w:val="0"/>
           <w:sz w:val="24"/>
         </w:rPr>
-        <w:t xml:space="preserve">的推荐库，精准查找相似结构。 </w:t>
+        <w:t xml:space="preserve">基于人工智能技术，精准测评练习成果。在用户端设置排版评价算法，给出精准评价以及改进建议。在单字模式中，智能选择字体风格，通过深度学习获得字体结构性问题相关建议，细致分析问题所在，出具详尽测评报告。 </w:t>
+      </w:r>
+    </w:p>
+    <w:p>
+      <w:pPr>
+        <w:pStyle w:val="aff1"/>
+        <w:widowControl/>
+        <w:numPr>
+          <w:ilvl w:val="0"/>
+          <w:numId w:val="42"/>
+        </w:numPr>
+        <w:spacing w:before="100" w:beforeAutospacing="1" w:after="100" w:afterAutospacing="1" w:line="340" w:lineRule="exact"/>
+        <w:ind w:firstLineChars="0"/>
+        <w:jc w:val="left"/>
+        <w:rPr>
+          <w:rFonts w:ascii="宋体" w:hAnsi="宋体" w:cs="宋体"/>
+          <w:kern w:val="0"/>
+          <w:sz w:val="24"/>
+        </w:rPr>
+      </w:pPr>
+      <w:r>
+        <w:rPr>
+          <w:rFonts w:ascii="宋体" w:hAnsi="宋体" w:cs="宋体"/>
+          <w:kern w:val="0"/>
+          <w:sz w:val="24"/>
+        </w:rPr>
+        <w:t>根据测评数据推荐针对性练习内容。记录用户每次测评后的结构性低分原因，并</w:t>
+      </w:r>
+      <w:r>
+        <w:rPr>
+          <w:rFonts w:ascii="宋体" w:hAnsi="宋体" w:cs="宋体"/>
+          <w:kern w:val="0"/>
+          <w:sz w:val="24"/>
+        </w:rPr>
+        <w:t>自</w:t>
+      </w:r>
+      <w:r>
+        <w:rPr>
+          <w:rFonts w:ascii="宋体" w:hAnsi="宋体" w:cs="宋体"/>
+          <w:kern w:val="0"/>
+          <w:sz w:val="24"/>
+        </w:rPr>
+        <w:t xml:space="preserve">查询更新的推荐库，精准查找相似结构。 </w:t>
       </w:r>
     </w:p>
     <w:p>
@@ -5765,26 +6480,7 @@
           <w:kern w:val="0"/>
           <w:sz w:val="24"/>
         </w:rPr>
-        <w:lastRenderedPageBreak/>
-        <w:t>个人评分系统。从整体评分维度、单个字评分维度、整体风格</w:t>
-      </w:r>
-      <w:proofErr w:type="gramStart"/>
-      <w:r>
-        <w:rPr>
-          <w:rFonts w:ascii="宋体" w:hAnsi="宋体" w:cs="宋体"/>
-          <w:kern w:val="0"/>
-          <w:sz w:val="24"/>
-        </w:rPr>
-        <w:t>维度多方面</w:t>
-      </w:r>
-      <w:proofErr w:type="gramEnd"/>
-      <w:r>
-        <w:rPr>
-          <w:rFonts w:ascii="宋体" w:hAnsi="宋体" w:cs="宋体"/>
-          <w:kern w:val="0"/>
-          <w:sz w:val="24"/>
-        </w:rPr>
-        <w:t xml:space="preserve">展示用户的成长与变化轨迹。 </w:t>
+        <w:t xml:space="preserve">个人评分系统。从整体评分维度、单个字评分维度、整体风格维度多方面展示用户的成长与变化轨迹。 </w:t>
       </w:r>
     </w:p>
     <w:p>
@@ -5810,25 +6506,7 @@
           <w:kern w:val="0"/>
           <w:sz w:val="24"/>
         </w:rPr>
-        <w:t>成长</w:t>
-      </w:r>
-      <w:proofErr w:type="gramStart"/>
-      <w:r>
-        <w:rPr>
-          <w:rFonts w:ascii="宋体" w:hAnsi="宋体" w:cs="宋体"/>
-          <w:kern w:val="0"/>
-          <w:sz w:val="24"/>
-        </w:rPr>
-        <w:t>型用户</w:t>
-      </w:r>
-      <w:proofErr w:type="gramEnd"/>
-      <w:r>
-        <w:rPr>
-          <w:rFonts w:ascii="宋体" w:hAnsi="宋体" w:cs="宋体"/>
-          <w:kern w:val="0"/>
-          <w:sz w:val="24"/>
-        </w:rPr>
-        <w:t xml:space="preserve">画像，每次修正个性化评分，练的越多，结果越准。 </w:t>
+        <w:t xml:space="preserve">成长型用户画像，每次修正个性化评分，练的越多，结果越准。 </w:t>
       </w:r>
     </w:p>
     <w:p>
@@ -5868,59 +6546,15 @@
         <w:spacing w:before="100" w:beforeAutospacing="1" w:after="100" w:afterAutospacing="1" w:line="340" w:lineRule="exact"/>
         <w:ind w:firstLineChars="0"/>
         <w:jc w:val="left"/>
+      </w:pPr>
+      <w:r>
         <w:rPr>
           <w:rFonts w:ascii="宋体" w:hAnsi="宋体" w:cs="宋体"/>
           <w:kern w:val="0"/>
           <w:sz w:val="24"/>
         </w:rPr>
-      </w:pPr>
-      <w:r>
-        <w:rPr>
-          <w:rFonts w:ascii="宋体" w:hAnsi="宋体" w:cs="宋体"/>
-          <w:kern w:val="0"/>
-          <w:sz w:val="24"/>
-        </w:rPr>
-        <w:t xml:space="preserve">个人风格字体生成系统。通过对用户建立的字体历史数据库，通过风格迁移形成用户专属的个性字体分享海报，并且可以生成字体文件安装使用。（注：仅限中文） </w:t>
-      </w:r>
-    </w:p>
-    <w:p>
-      <w:pPr>
-        <w:pStyle w:val="aff1"/>
-        <w:widowControl/>
-        <w:numPr>
-          <w:ilvl w:val="0"/>
-          <w:numId w:val="43"/>
-        </w:numPr>
-        <w:spacing w:before="100" w:beforeAutospacing="1" w:after="100" w:afterAutospacing="1" w:line="340" w:lineRule="exact"/>
-        <w:ind w:firstLineChars="0"/>
-        <w:jc w:val="left"/>
-        <w:rPr>
-          <w:rFonts w:ascii="宋体" w:hAnsi="宋体" w:cs="宋体"/>
-          <w:kern w:val="0"/>
-          <w:sz w:val="24"/>
-        </w:rPr>
-      </w:pPr>
-      <w:r>
-        <w:rPr>
-          <w:rFonts w:ascii="宋体" w:hAnsi="宋体" w:cs="宋体"/>
-          <w:kern w:val="0"/>
-          <w:sz w:val="24"/>
-        </w:rPr>
-        <w:t>增加趣味闯关模块，激励用户持续性练习，增强用户的自信心和满足感，从而形成良性循环，提升练习的趣味性降低枯燥程度。</w:t>
-      </w:r>
-    </w:p>
-    <w:p>
-      <w:pPr>
-        <w:pStyle w:val="2"/>
-      </w:pPr>
-      <w:bookmarkStart w:id="33" w:name="_Toc60844061"/>
-      <w:r>
-        <w:rPr>
-          <w:rFonts w:hint="eastAsia"/>
-        </w:rPr>
-        <w:t>其他创新点</w:t>
-      </w:r>
-      <w:bookmarkEnd w:id="33"/>
+        <w:t>个人风格字体生成系统。通过对用户建立的字体历史数据库，通过风格迁移形成用户专属的个性字体分享海报，并且可以生成字体文件安装使用。（注：仅限中文）</w:t>
+      </w:r>
     </w:p>
     <w:p>
       <w:pPr>
@@ -5968,25 +6602,7 @@
           <w:kern w:val="0"/>
           <w:sz w:val="24"/>
         </w:rPr>
-        <w:t>从特定的用户使用场景出发，改变了传统产品的使用逻辑。由传统方式：先选择特定的字再练习，转变为：</w:t>
-      </w:r>
-      <w:proofErr w:type="gramStart"/>
-      <w:r>
-        <w:rPr>
-          <w:rFonts w:ascii="宋体" w:hAnsi="宋体" w:cs="宋体"/>
-          <w:kern w:val="0"/>
-          <w:sz w:val="24"/>
-        </w:rPr>
-        <w:t>哪些写</w:t>
-      </w:r>
-      <w:proofErr w:type="gramEnd"/>
-      <w:r>
-        <w:rPr>
-          <w:rFonts w:ascii="宋体" w:hAnsi="宋体" w:cs="宋体"/>
-          <w:kern w:val="0"/>
-          <w:sz w:val="24"/>
-        </w:rPr>
-        <w:t xml:space="preserve">不好的字需要练习，即：分析的字取决于拍照录入的字，而非先选择特定的字之后进行练习。 </w:t>
+        <w:t xml:space="preserve">从特定的用户使用场景出发，改变了传统产品的使用逻辑。由传统方式：先选择特定的字再练习，转变为：哪些写不好的字需要练习，即：分析的字取决于拍照录入的字，而非先选择特定的字之后进行练习。 </w:t>
       </w:r>
     </w:p>
     <w:p>
@@ -6015,28 +6631,104 @@
         <w:t>个性化与智能化的用户提示，在字形纠正时设计过渡动画，使其自然流畅，从而实现保证纠正效果的同时取代普泛化、重复、质量参差不齐的人工教学。</w:t>
       </w:r>
     </w:p>
+    <w:p/>
     <w:p>
       <w:pPr>
-        <w:ind w:firstLine="480"/>
-        <w:sectPr>
-          <w:pgSz w:w="11906" w:h="16838"/>
-          <w:pgMar w:top="1440" w:right="1800" w:bottom="1440" w:left="1800" w:header="851" w:footer="992" w:gutter="0"/>
-          <w:cols w:space="425"/>
-          <w:docGrid w:type="lines" w:linePitch="312"/>
-        </w:sectPr>
-      </w:pPr>
+        <w:spacing w:line="340" w:lineRule="exact"/>
+        <w:rPr>
+          <w:rFonts w:asciiTheme="minorEastAsia" w:hAnsiTheme="minorEastAsia"/>
+          <w:b/>
+          <w:bCs/>
+          <w:sz w:val="24"/>
+          <w:szCs w:val="24"/>
+        </w:rPr>
+      </w:pPr>
+      <w:r>
+        <w:rPr>
+          <w:rFonts w:asciiTheme="minorEastAsia" w:hAnsiTheme="minorEastAsia" w:hint="eastAsia"/>
+          <w:b/>
+          <w:bCs/>
+          <w:sz w:val="24"/>
+          <w:szCs w:val="24"/>
+        </w:rPr>
+        <w:t>参考</w:t>
+      </w:r>
     </w:p>
     <w:p>
       <w:pPr>
+        <w:ind w:firstLine="210"/>
+        <w:jc w:val="left"/>
+        <w:rPr>
+          <w:rFonts w:ascii="宋体" w:hAnsi="宋体" w:cs="宋体"/>
+          <w:kern w:val="0"/>
+          <w:sz w:val="24"/>
+        </w:rPr>
+      </w:pPr>
+      <w:r>
+        <w:rPr>
+          <w:rFonts w:asciiTheme="minorEastAsia" w:hAnsiTheme="minorEastAsia"/>
+          <w:sz w:val="22"/>
+          <w:szCs w:val="22"/>
+        </w:rPr>
+        <w:t xml:space="preserve">[1] </w:t>
+      </w:r>
+      <w:r>
+        <w:rPr>
+          <w:rFonts w:asciiTheme="minorEastAsia" w:hAnsiTheme="minorEastAsia" w:hint="eastAsia"/>
+          <w:sz w:val="22"/>
+          <w:szCs w:val="22"/>
+        </w:rPr>
+        <w:t>《孔雀计划：重建中文排版的思路》</w:t>
+      </w:r>
+      <w:r>
+        <w:rPr>
+          <w:rFonts w:asciiTheme="minorEastAsia" w:hAnsiTheme="minorEastAsia" w:hint="eastAsia"/>
+          <w:sz w:val="22"/>
+          <w:szCs w:val="22"/>
+        </w:rPr>
+        <w:t xml:space="preserve"> </w:t>
+      </w:r>
+      <w:hyperlink r:id="rId19" w:history="1">
+        <w:r>
+          <w:rPr>
+            <w:rStyle w:val="af0"/>
+            <w:rFonts w:ascii="宋体" w:hAnsi="宋体" w:cs="宋体"/>
+            <w:kern w:val="0"/>
+            <w:sz w:val="24"/>
+          </w:rPr>
+          <w:t>www.thetype.com/kongque</w:t>
+        </w:r>
+      </w:hyperlink>
+    </w:p>
+    <w:p>
+      <w:pPr>
+        <w:widowControl/>
+        <w:jc w:val="left"/>
+        <w:rPr>
+          <w:rFonts w:ascii="宋体" w:hAnsi="宋体" w:cs="宋体"/>
+          <w:kern w:val="0"/>
+          <w:sz w:val="24"/>
+        </w:rPr>
+      </w:pPr>
+      <w:r>
+        <w:rPr>
+          <w:rFonts w:ascii="宋体" w:hAnsi="宋体" w:cs="宋体"/>
+          <w:kern w:val="0"/>
+          <w:sz w:val="24"/>
+        </w:rPr>
+        <w:br w:type="page"/>
+      </w:r>
+    </w:p>
+    <w:p>
+      <w:pPr>
         <w:pStyle w:val="1"/>
       </w:pPr>
-      <w:bookmarkStart w:id="34" w:name="_Toc56710855"/>
-      <w:bookmarkStart w:id="35" w:name="_Toc56710962"/>
-      <w:bookmarkStart w:id="36" w:name="_Toc56711153"/>
-      <w:bookmarkStart w:id="37" w:name="_Toc56711400"/>
-      <w:bookmarkStart w:id="38" w:name="_Toc60844062"/>
-      <w:commentRangeStart w:id="39"/>
-      <w:proofErr w:type="gramStart"/>
+      <w:bookmarkStart w:id="35" w:name="_Toc56710855"/>
+      <w:bookmarkStart w:id="36" w:name="_Toc56710962"/>
+      <w:bookmarkStart w:id="37" w:name="_Toc56711153"/>
+      <w:bookmarkStart w:id="38" w:name="_Toc56711400"/>
+      <w:bookmarkStart w:id="39" w:name="_Toc60844062"/>
+      <w:commentRangeStart w:id="40"/>
       <w:r>
         <w:rPr>
           <w:rFonts w:hint="eastAsia"/>
@@ -6044,21 +6736,20 @@
         <w:lastRenderedPageBreak/>
         <w:t>竞品分析</w:t>
       </w:r>
-      <w:bookmarkStart w:id="40" w:name="_Toc255826542"/>
+      <w:bookmarkStart w:id="41" w:name="_Toc255826542"/>
+      <w:bookmarkEnd w:id="4"/>
       <w:bookmarkEnd w:id="5"/>
       <w:bookmarkEnd w:id="6"/>
       <w:bookmarkEnd w:id="7"/>
       <w:bookmarkEnd w:id="8"/>
       <w:bookmarkEnd w:id="9"/>
       <w:bookmarkEnd w:id="10"/>
-      <w:bookmarkEnd w:id="11"/>
-      <w:bookmarkEnd w:id="34"/>
       <w:bookmarkEnd w:id="35"/>
       <w:bookmarkEnd w:id="36"/>
       <w:bookmarkEnd w:id="37"/>
-      <w:bookmarkEnd w:id="40"/>
-      <w:commentRangeEnd w:id="39"/>
-      <w:proofErr w:type="gramEnd"/>
+      <w:bookmarkEnd w:id="38"/>
+      <w:bookmarkEnd w:id="41"/>
+      <w:commentRangeEnd w:id="40"/>
       <w:r>
         <w:rPr>
           <w:rStyle w:val="afff5"/>
@@ -6067,30 +6758,22 @@
           <w:bCs w:val="0"/>
           <w:kern w:val="2"/>
         </w:rPr>
-        <w:commentReference w:id="39"/>
-      </w:r>
-      <w:bookmarkEnd w:id="38"/>
+        <w:commentReference w:id="40"/>
+      </w:r>
+      <w:bookmarkEnd w:id="39"/>
     </w:p>
     <w:p>
       <w:pPr>
         <w:pStyle w:val="2"/>
       </w:pPr>
-      <w:bookmarkStart w:id="41" w:name="_Toc60844063"/>
-      <w:proofErr w:type="gramStart"/>
+      <w:bookmarkStart w:id="42" w:name="_Toc60844063"/>
       <w:r>
         <w:rPr>
           <w:rFonts w:hint="eastAsia"/>
         </w:rPr>
-        <w:t>竞品分析</w:t>
-      </w:r>
-      <w:proofErr w:type="gramEnd"/>
-      <w:r>
-        <w:rPr>
-          <w:rFonts w:hint="eastAsia"/>
-        </w:rPr>
-        <w:t>目的</w:t>
-      </w:r>
-      <w:bookmarkEnd w:id="41"/>
+        <w:t>竞品分析目的</w:t>
+      </w:r>
+      <w:bookmarkEnd w:id="42"/>
     </w:p>
     <w:p>
       <w:pPr>
@@ -6139,25 +6822,7 @@
           <w:kern w:val="0"/>
           <w:sz w:val="24"/>
         </w:rPr>
-        <w:t>比较针对需求相同或受众人群相同的产品，进行横向分析。主要做产品发展方向、针对人群、功能性、技术性</w:t>
-      </w:r>
-      <w:proofErr w:type="gramStart"/>
-      <w:r>
-        <w:rPr>
-          <w:rFonts w:ascii="宋体" w:hAnsi="宋体" w:cs="宋体"/>
-          <w:kern w:val="0"/>
-          <w:sz w:val="24"/>
-        </w:rPr>
-        <w:t>的竞品分析</w:t>
-      </w:r>
-      <w:proofErr w:type="gramEnd"/>
-      <w:r>
-        <w:rPr>
-          <w:rFonts w:ascii="宋体" w:hAnsi="宋体" w:cs="宋体"/>
-          <w:kern w:val="0"/>
-          <w:sz w:val="24"/>
-        </w:rPr>
-        <w:t>，为产品设计选择切入角度，为下一步决策提供科学依据。</w:t>
+        <w:t>比较针对需求相同或受众人群相同的产品，进行横向分析。主要做产品发展方向、针对人群、功能性、技术性的竞品分析，为产品设计选择切入角度，为下一步决策提供科学依据。</w:t>
       </w:r>
     </w:p>
     <w:p>
@@ -6182,41 +6847,21 @@
           <w:kern w:val="0"/>
           <w:sz w:val="24"/>
         </w:rPr>
-        <w:t>针对能够体现项目创新性的功能点，与现有市场中存在</w:t>
-      </w:r>
-      <w:proofErr w:type="gramStart"/>
-      <w:r>
-        <w:rPr>
-          <w:rFonts w:ascii="宋体" w:hAnsi="宋体" w:cs="宋体"/>
-          <w:kern w:val="0"/>
-          <w:sz w:val="24"/>
-        </w:rPr>
-        <w:t>的竞品进行</w:t>
-      </w:r>
-      <w:proofErr w:type="gramEnd"/>
-      <w:r>
-        <w:rPr>
-          <w:rFonts w:ascii="宋体" w:hAnsi="宋体" w:cs="宋体"/>
-          <w:kern w:val="0"/>
-          <w:sz w:val="24"/>
-        </w:rPr>
-        <w:t>对比。</w:t>
+        <w:t>针对能够体现项目创新性的功能点，与现有市场中存在的竞品进行对比。</w:t>
       </w:r>
     </w:p>
     <w:p>
       <w:pPr>
         <w:pStyle w:val="2"/>
       </w:pPr>
-      <w:bookmarkStart w:id="42" w:name="_Toc60844064"/>
-      <w:proofErr w:type="gramStart"/>
+      <w:bookmarkStart w:id="43" w:name="_Toc60844064"/>
       <w:r>
         <w:rPr>
           <w:rFonts w:hint="eastAsia"/>
         </w:rPr>
         <w:t>竞品选择</w:t>
       </w:r>
-      <w:bookmarkEnd w:id="42"/>
-      <w:proofErr w:type="gramEnd"/>
+      <w:bookmarkEnd w:id="43"/>
     </w:p>
     <w:p>
       <w:pPr>
@@ -6236,70 +6881,34 @@
           <w:kern w:val="0"/>
           <w:sz w:val="24"/>
         </w:rPr>
-        <w:t>我们主要针对书法教学APP市场、硬笔书法练字市场进行</w:t>
-      </w:r>
-      <w:proofErr w:type="gramStart"/>
-      <w:r>
-        <w:rPr>
-          <w:rFonts w:ascii="宋体" w:hAnsi="宋体" w:cs="宋体"/>
-          <w:kern w:val="0"/>
-          <w:sz w:val="24"/>
-        </w:rPr>
-        <w:t>了竞品调研</w:t>
-      </w:r>
-      <w:proofErr w:type="gramEnd"/>
-      <w:r>
-        <w:rPr>
-          <w:rFonts w:ascii="宋体" w:hAnsi="宋体" w:cs="宋体"/>
-          <w:kern w:val="0"/>
-          <w:sz w:val="24"/>
-        </w:rPr>
-        <w:t>，除去服务已经停止以及功能损坏、人气过低、意义不明的产品以外，找到了以下14款竞品：爱练字、HYPEN、方正习字、练字临帖大师、练字秀、写字练字达人、书法大字典、猫鱼字帖、不厌书法、书法字典大全、墨趣书法、墨池书法、</w:t>
-      </w:r>
-      <w:proofErr w:type="gramStart"/>
-      <w:r>
-        <w:rPr>
-          <w:rFonts w:ascii="宋体" w:hAnsi="宋体" w:cs="宋体"/>
-          <w:kern w:val="0"/>
-          <w:sz w:val="24"/>
-        </w:rPr>
-        <w:t>妙字汉字</w:t>
-      </w:r>
-      <w:proofErr w:type="gramEnd"/>
-      <w:r>
-        <w:rPr>
-          <w:rFonts w:ascii="宋体" w:hAnsi="宋体" w:cs="宋体"/>
-          <w:kern w:val="0"/>
-          <w:sz w:val="24"/>
-        </w:rPr>
-        <w:t>书法、神笔章法。接下来为确保重点突出，对其进行分析时会进行清晰的分类处理。</w:t>
+        <w:t>我们主要针对书法教学APP市场、硬笔书法练字市场进行了竞品调研，除去服务已经停止以及功能损坏、人气过低、意义不明的产品以外，找到了以下14款竞品：爱练字、HYPEN、方正习字、练字临帖大师、练字秀、写字练字达人、书法大字典、猫鱼字帖、不厌书法、书法字典大全、墨趣书法、墨池书法、妙字汉字书法、神笔章法。接下来为确保重点突出，对其进行分析时会进行清晰的分类处理。</w:t>
       </w:r>
     </w:p>
     <w:p>
       <w:pPr>
         <w:pStyle w:val="2"/>
       </w:pPr>
-      <w:bookmarkStart w:id="43" w:name="_Toc60844065"/>
+      <w:bookmarkStart w:id="44" w:name="_Toc60844065"/>
       <w:r>
         <w:rPr>
           <w:rFonts w:hint="eastAsia"/>
         </w:rPr>
         <w:t>分析</w:t>
       </w:r>
-      <w:bookmarkEnd w:id="43"/>
+      <w:bookmarkEnd w:id="44"/>
     </w:p>
     <w:p>
       <w:pPr>
         <w:pStyle w:val="3"/>
       </w:pPr>
-      <w:bookmarkStart w:id="44" w:name="_Toc60844066"/>
+      <w:bookmarkStart w:id="45" w:name="_Toc60844066"/>
       <w:r>
         <w:rPr>
           <w:rFonts w:hint="eastAsia"/>
         </w:rPr>
         <w:t>功能对比</w:t>
       </w:r>
-      <w:bookmarkEnd w:id="44"/>
+      <w:bookmarkEnd w:id="45"/>
     </w:p>
     <w:p>
       <w:pPr>
@@ -6490,29 +7099,7 @@
           <w:kern w:val="0"/>
           <w:sz w:val="24"/>
         </w:rPr>
-        <w:t>抢占此需求相同时间——内附练习教学、手写字体与标准字体图</w:t>
-      </w:r>
-      <w:proofErr w:type="gramStart"/>
-      <w:r>
-        <w:rPr>
-          <w:rFonts w:ascii="宋体" w:hAnsi="宋体" w:cs="宋体"/>
-          <w:b/>
-          <w:bCs/>
-          <w:kern w:val="0"/>
-          <w:sz w:val="24"/>
-        </w:rPr>
-        <w:t>层叠加</w:t>
-      </w:r>
-      <w:proofErr w:type="gramEnd"/>
-      <w:r>
-        <w:rPr>
-          <w:rFonts w:ascii="宋体" w:hAnsi="宋体" w:cs="宋体"/>
-          <w:b/>
-          <w:bCs/>
-          <w:kern w:val="0"/>
-          <w:sz w:val="24"/>
-        </w:rPr>
-        <w:t>比对类：</w:t>
+        <w:t>抢占此需求相同时间——内附练习教学、手写字体与标准字体图层叠加比对类：</w:t>
       </w:r>
       <w:r>
         <w:rPr>
@@ -6520,25 +7107,7 @@
           <w:kern w:val="0"/>
           <w:sz w:val="24"/>
         </w:rPr>
-        <w:t>不厌书法、书法字典大全、墨趣书法、墨池书法、</w:t>
-      </w:r>
-      <w:proofErr w:type="gramStart"/>
-      <w:r>
-        <w:rPr>
-          <w:rFonts w:ascii="宋体" w:hAnsi="宋体" w:cs="宋体"/>
-          <w:kern w:val="0"/>
-          <w:sz w:val="24"/>
-        </w:rPr>
-        <w:t>妙字汉字</w:t>
-      </w:r>
-      <w:proofErr w:type="gramEnd"/>
-      <w:r>
-        <w:rPr>
-          <w:rFonts w:ascii="宋体" w:hAnsi="宋体" w:cs="宋体"/>
-          <w:kern w:val="0"/>
-          <w:sz w:val="24"/>
-        </w:rPr>
-        <w:t>书法、神笔章法</w:t>
+        <w:t>不厌书法、书法字典大全、墨趣书法、墨池书法、妙字汉字书法、神笔章法</w:t>
       </w:r>
     </w:p>
     <w:p>
@@ -6559,25 +7128,7 @@
           <w:kern w:val="0"/>
           <w:sz w:val="24"/>
         </w:rPr>
-        <w:t>且从上</w:t>
-      </w:r>
-      <w:proofErr w:type="gramStart"/>
-      <w:r>
-        <w:rPr>
-          <w:rFonts w:ascii="宋体" w:hAnsi="宋体" w:cs="宋体"/>
-          <w:kern w:val="0"/>
-          <w:sz w:val="24"/>
-        </w:rPr>
-        <w:t>往下竞品竞争力</w:t>
-      </w:r>
-      <w:proofErr w:type="gramEnd"/>
-      <w:r>
-        <w:rPr>
-          <w:rFonts w:ascii="宋体" w:hAnsi="宋体" w:cs="宋体"/>
-          <w:kern w:val="0"/>
-          <w:sz w:val="24"/>
-        </w:rPr>
-        <w:t>逐渐降低，为简化数据，以下分析将按照此分类每个APP功能的并集进行分析。</w:t>
+        <w:t>且从上往下竞品竞争力逐渐降低，为简化数据，以下分析将按照此分类每个APP功能的并集进行分析。</w:t>
       </w:r>
     </w:p>
     <w:p>
@@ -6652,7 +7203,7 @@
         <w:ind w:firstLineChars="200" w:firstLine="480"/>
         <w:jc w:val="left"/>
         <w:rPr>
-          <w:rFonts w:ascii="宋体" w:hAnsi="宋体" w:cs="宋体" w:hint="eastAsia"/>
+          <w:rFonts w:ascii="宋体" w:hAnsi="宋体" w:cs="宋体"/>
           <w:kern w:val="0"/>
           <w:sz w:val="24"/>
         </w:rPr>
@@ -6680,6 +7231,7 @@
           <w:sz w:val="20"/>
           <w:szCs w:val="20"/>
         </w:rPr>
+        <w:lastRenderedPageBreak/>
         <w:t>表3</w:t>
       </w:r>
       <w:r>
@@ -6693,7 +7245,6 @@
         </w:rPr>
         <w:t xml:space="preserve">.3.1.1 </w:t>
       </w:r>
-      <w:proofErr w:type="gramStart"/>
       <w:r>
         <w:rPr>
           <w:rFonts w:ascii="宋体" w:hAnsi="宋体" w:cs="宋体" w:hint="eastAsia"/>
@@ -6703,19 +7254,7 @@
           <w:sz w:val="20"/>
           <w:szCs w:val="20"/>
         </w:rPr>
-        <w:t>竞品功能</w:t>
-      </w:r>
-      <w:proofErr w:type="gramEnd"/>
-      <w:r>
-        <w:rPr>
-          <w:rFonts w:ascii="宋体" w:hAnsi="宋体" w:cs="宋体" w:hint="eastAsia"/>
-          <w:b/>
-          <w:bCs/>
-          <w:kern w:val="0"/>
-          <w:sz w:val="20"/>
-          <w:szCs w:val="20"/>
-        </w:rPr>
-        <w:t>对比表</w:t>
+        <w:t>竞品功能对比表</w:t>
       </w:r>
     </w:p>
     <w:tbl>
@@ -6727,11 +7266,11 @@
       <w:tblGrid>
         <w:gridCol w:w="624"/>
         <w:gridCol w:w="709"/>
-        <w:gridCol w:w="794"/>
-        <w:gridCol w:w="2027"/>
-        <w:gridCol w:w="1118"/>
-        <w:gridCol w:w="1371"/>
-        <w:gridCol w:w="1879"/>
+        <w:gridCol w:w="793"/>
+        <w:gridCol w:w="2024"/>
+        <w:gridCol w:w="962"/>
+        <w:gridCol w:w="1214"/>
+        <w:gridCol w:w="1960"/>
       </w:tblGrid>
       <w:tr>
         <w:trPr>
@@ -6753,7 +7292,6 @@
                 <w:sz w:val="24"/>
               </w:rPr>
             </w:pPr>
-            <w:proofErr w:type="gramStart"/>
             <w:r>
               <w:rPr>
                 <w:rFonts w:ascii="宋体" w:hAnsi="宋体" w:cs="宋体"/>
@@ -6761,7 +7299,6 @@
               </w:rPr>
               <w:t>竞品分类</w:t>
             </w:r>
-            <w:proofErr w:type="gramEnd"/>
           </w:p>
           <w:p>
             <w:pPr>
@@ -7690,7 +8227,7 @@
               <w:widowControl/>
               <w:jc w:val="center"/>
               <w:rPr>
-                <w:rFonts w:ascii="宋体" w:hAnsi="宋体" w:cs="宋体" w:hint="eastAsia"/>
+                <w:rFonts w:ascii="宋体" w:hAnsi="宋体" w:cs="宋体"/>
                 <w:sz w:val="24"/>
               </w:rPr>
             </w:pPr>
@@ -7737,7 +8274,7 @@
               <w:widowControl/>
               <w:jc w:val="center"/>
               <w:rPr>
-                <w:rFonts w:ascii="宋体" w:hAnsi="宋体" w:cs="宋体" w:hint="eastAsia"/>
+                <w:rFonts w:ascii="宋体" w:hAnsi="宋体" w:cs="宋体"/>
                 <w:sz w:val="24"/>
               </w:rPr>
             </w:pPr>
@@ -7761,7 +8298,7 @@
               <w:widowControl/>
               <w:jc w:val="center"/>
               <w:rPr>
-                <w:rFonts w:ascii="宋体" w:hAnsi="宋体" w:cs="宋体" w:hint="eastAsia"/>
+                <w:rFonts w:ascii="宋体" w:hAnsi="宋体" w:cs="宋体"/>
                 <w:sz w:val="24"/>
               </w:rPr>
             </w:pPr>
@@ -7785,16 +8322,16 @@
               <w:widowControl/>
               <w:jc w:val="center"/>
               <w:rPr>
+                <w:rFonts w:ascii="宋体" w:hAnsi="宋体" w:cs="宋体"/>
+                <w:sz w:val="24"/>
+              </w:rPr>
+            </w:pPr>
+            <w:r>
+              <w:rPr>
                 <w:rFonts w:ascii="宋体" w:hAnsi="宋体" w:cs="宋体" w:hint="eastAsia"/>
                 <w:sz w:val="24"/>
               </w:rPr>
-            </w:pPr>
-            <w:r>
-              <w:rPr>
-                <w:rFonts w:ascii="宋体" w:hAnsi="宋体" w:cs="宋体"/>
-                <w:sz w:val="24"/>
-              </w:rPr>
-              <w:t>通过智能学习结果自动分析纠正</w:t>
+              <w:t>通过汉字骨架识别，进行纠正间架结构</w:t>
             </w:r>
           </w:p>
           <w:p>
@@ -7900,7 +8437,7 @@
               <w:widowControl/>
               <w:jc w:val="center"/>
               <w:rPr>
-                <w:rFonts w:ascii="宋体" w:hAnsi="宋体" w:cs="宋体" w:hint="eastAsia"/>
+                <w:rFonts w:ascii="宋体" w:hAnsi="宋体" w:cs="宋体"/>
                 <w:sz w:val="24"/>
               </w:rPr>
             </w:pPr>
@@ -8210,27 +8747,59 @@
           <w:kern w:val="0"/>
           <w:sz w:val="24"/>
         </w:rPr>
-        <w:t>通过功能对比我们可以看出，针对目前已有的APP功能，我们取其精华，去其糟粕，增加更为实用和符合逻辑的整体性分析，从效果上对用户的字进行改善。对于效果一般的字体评价部分，我们从底层算法进行新思路的发掘与改善，从而解决实际效果的瓶颈问题。对于交互方式转变，从：为了练字而打开APP，变为：为了找到更好的练字效果而打开APP，从用户心理上激活练字热情，简单直接而有效。</w:t>
+        <w:t>通过功能对比我们可以看出，针对目前已有的APP功能，我们取其精华，去其糟粕，增加更为实用和符合逻辑的整体性分析，从效果上对用户的字进行改善。对于效果一般的字体评价部分，我们从底层算法进行新思路的发掘与改善，从而解决实际效果的瓶颈问题。对于交互方式转变，</w:t>
+      </w:r>
+      <w:r>
+        <w:rPr>
+          <w:rFonts w:ascii="宋体" w:hAnsi="宋体" w:cs="宋体" w:hint="eastAsia"/>
+          <w:kern w:val="0"/>
+          <w:sz w:val="24"/>
+        </w:rPr>
+        <w:t>打开即用</w:t>
+      </w:r>
+      <w:r>
+        <w:rPr>
+          <w:rFonts w:ascii="宋体" w:hAnsi="宋体" w:cs="宋体" w:hint="eastAsia"/>
+          <w:kern w:val="0"/>
+          <w:sz w:val="24"/>
+        </w:rPr>
+        <w:t>，可以拍照任何地方的练字成果，且可批量识别</w:t>
+      </w:r>
+      <w:r>
+        <w:rPr>
+          <w:rFonts w:ascii="宋体" w:hAnsi="宋体" w:cs="宋体"/>
+          <w:kern w:val="0"/>
+          <w:sz w:val="24"/>
+        </w:rPr>
+        <w:t>，从用户心理上激活练字热情，简单直接而有效。</w:t>
       </w:r>
     </w:p>
     <w:p>
       <w:pPr>
         <w:pStyle w:val="3"/>
       </w:pPr>
-      <w:bookmarkStart w:id="45" w:name="_Toc60844067"/>
+      <w:bookmarkStart w:id="46" w:name="_Toc60844067"/>
       <w:r>
         <w:rPr>
           <w:rFonts w:hint="eastAsia"/>
         </w:rPr>
         <w:t>针对人群对比</w:t>
       </w:r>
-      <w:bookmarkEnd w:id="45"/>
+      <w:bookmarkEnd w:id="46"/>
     </w:p>
     <w:p>
       <w:pPr>
         <w:pStyle w:val="a1"/>
         <w:ind w:firstLine="402"/>
         <w:jc w:val="center"/>
+        <w:rPr>
+          <w:b/>
+          <w:bCs/>
+          <w:sz w:val="20"/>
+          <w:szCs w:val="20"/>
+        </w:rPr>
+      </w:pPr>
+      <w:r>
         <w:rPr>
           <w:rFonts w:hint="eastAsia"/>
           <w:b/>
@@ -8238,7 +8807,8 @@
           <w:sz w:val="20"/>
           <w:szCs w:val="20"/>
         </w:rPr>
-      </w:pPr>
+        <w:t>表</w:t>
+      </w:r>
       <w:r>
         <w:rPr>
           <w:rFonts w:hint="eastAsia"/>
@@ -8247,7 +8817,16 @@
           <w:sz w:val="20"/>
           <w:szCs w:val="20"/>
         </w:rPr>
-        <w:t>表</w:t>
+        <w:t>3</w:t>
+      </w:r>
+      <w:r>
+        <w:rPr>
+          <w:b/>
+          <w:bCs/>
+          <w:sz w:val="20"/>
+          <w:szCs w:val="20"/>
+        </w:rPr>
+        <w:t xml:space="preserve">.3.2.1 </w:t>
       </w:r>
       <w:r>
         <w:rPr>
@@ -8257,38 +8836,7 @@
           <w:sz w:val="20"/>
           <w:szCs w:val="20"/>
         </w:rPr>
-        <w:t>3</w:t>
-      </w:r>
-      <w:r>
-        <w:rPr>
-          <w:b/>
-          <w:bCs/>
-          <w:sz w:val="20"/>
-          <w:szCs w:val="20"/>
-        </w:rPr>
-        <w:t xml:space="preserve">.3.2.1 </w:t>
-      </w:r>
-      <w:proofErr w:type="gramStart"/>
-      <w:r>
-        <w:rPr>
-          <w:rFonts w:hint="eastAsia"/>
-          <w:b/>
-          <w:bCs/>
-          <w:sz w:val="20"/>
-          <w:szCs w:val="20"/>
-        </w:rPr>
-        <w:t>竞品针对</w:t>
-      </w:r>
-      <w:proofErr w:type="gramEnd"/>
-      <w:r>
-        <w:rPr>
-          <w:rFonts w:hint="eastAsia"/>
-          <w:b/>
-          <w:bCs/>
-          <w:sz w:val="20"/>
-          <w:szCs w:val="20"/>
-        </w:rPr>
-        <w:t>人群表</w:t>
+        <w:t>竞品针对人群表</w:t>
       </w:r>
     </w:p>
     <w:tbl>
@@ -8298,8 +8846,8 @@
         <w:tblLook w:val="0420" w:firstRow="1" w:lastRow="0" w:firstColumn="0" w:lastColumn="0" w:noHBand="0" w:noVBand="1"/>
       </w:tblPr>
       <w:tblGrid>
-        <w:gridCol w:w="1433"/>
-        <w:gridCol w:w="6903"/>
+        <w:gridCol w:w="1426"/>
+        <w:gridCol w:w="6860"/>
       </w:tblGrid>
       <w:tr>
         <w:trPr>
@@ -8584,7 +9132,7 @@
         <w:widowControl/>
         <w:jc w:val="left"/>
         <w:rPr>
-          <w:rFonts w:ascii="宋体" w:hAnsi="宋体" w:cs="宋体" w:hint="eastAsia"/>
+          <w:rFonts w:ascii="宋体" w:hAnsi="宋体" w:cs="宋体"/>
           <w:kern w:val="0"/>
           <w:sz w:val="24"/>
         </w:rPr>
@@ -8608,14 +9156,22 @@
           <w:kern w:val="0"/>
           <w:sz w:val="24"/>
         </w:rPr>
-        <w:t>通过分类与结合前文可以看到，临摹与打印字帖类的应用更集中在对于硬笔的处理上，而方正习字这类针对软笔进行评分的应用，对于硬笔数据库缺失，无法进行拍照测评。可见在于这一类人群还有很大的发挥空间。</w:t>
+        <w:t>通过分类与结合前文可以看到，临摹与打印字帖类的应用更集中在对于硬笔的处理上，而方正习字这类针对软笔进行评分的应用，对于硬笔数据库缺失，无法进行拍照测评。</w:t>
+      </w:r>
+      <w:r>
+        <w:rPr>
+          <w:rFonts w:ascii="宋体" w:hAnsi="宋体" w:cs="宋体" w:hint="eastAsia"/>
+          <w:kern w:val="0"/>
+          <w:sz w:val="24"/>
+        </w:rPr>
+        <w:t>我们的应用这一目标人群的使用需求。</w:t>
       </w:r>
     </w:p>
     <w:p>
       <w:pPr>
         <w:pStyle w:val="3"/>
       </w:pPr>
-      <w:bookmarkStart w:id="46" w:name="_Toc60844068"/>
+      <w:bookmarkStart w:id="47" w:name="_Toc60844068"/>
       <w:r>
         <w:rPr>
           <w:rFonts w:hint="eastAsia"/>
@@ -8623,13 +9179,21 @@
         <w:lastRenderedPageBreak/>
         <w:t>技术性对比</w:t>
       </w:r>
-      <w:bookmarkEnd w:id="46"/>
+      <w:bookmarkEnd w:id="47"/>
     </w:p>
     <w:p>
       <w:pPr>
         <w:pStyle w:val="a1"/>
         <w:ind w:firstLine="402"/>
         <w:jc w:val="center"/>
+        <w:rPr>
+          <w:b/>
+          <w:bCs/>
+          <w:sz w:val="20"/>
+          <w:szCs w:val="20"/>
+        </w:rPr>
+      </w:pPr>
+      <w:r>
         <w:rPr>
           <w:rFonts w:hint="eastAsia"/>
           <w:b/>
@@ -8637,7 +9201,8 @@
           <w:sz w:val="20"/>
           <w:szCs w:val="20"/>
         </w:rPr>
-      </w:pPr>
+        <w:t>表</w:t>
+      </w:r>
       <w:r>
         <w:rPr>
           <w:rFonts w:hint="eastAsia"/>
@@ -8646,7 +9211,34 @@
           <w:sz w:val="20"/>
           <w:szCs w:val="20"/>
         </w:rPr>
-        <w:t>表</w:t>
+        <w:t>3</w:t>
+      </w:r>
+      <w:r>
+        <w:rPr>
+          <w:b/>
+          <w:bCs/>
+          <w:sz w:val="20"/>
+          <w:szCs w:val="20"/>
+        </w:rPr>
+        <w:t>.3.</w:t>
+      </w:r>
+      <w:r>
+        <w:rPr>
+          <w:b/>
+          <w:bCs/>
+          <w:sz w:val="20"/>
+          <w:szCs w:val="20"/>
+        </w:rPr>
+        <w:t>3.1</w:t>
+      </w:r>
+      <w:r>
+        <w:rPr>
+          <w:b/>
+          <w:bCs/>
+          <w:sz w:val="20"/>
+          <w:szCs w:val="20"/>
+        </w:rPr>
+        <w:t xml:space="preserve"> </w:t>
       </w:r>
       <w:r>
         <w:rPr>
@@ -8656,36 +9248,8 @@
           <w:sz w:val="20"/>
           <w:szCs w:val="20"/>
         </w:rPr>
-        <w:t>3</w:t>
-      </w:r>
-      <w:r>
-        <w:rPr>
-          <w:b/>
-          <w:bCs/>
-          <w:sz w:val="20"/>
-          <w:szCs w:val="20"/>
-        </w:rPr>
-        <w:t>.3.</w:t>
-      </w:r>
-      <w:r>
-        <w:rPr>
-          <w:b/>
-          <w:bCs/>
-          <w:sz w:val="20"/>
-          <w:szCs w:val="20"/>
-        </w:rPr>
-        <w:t>3.1</w:t>
-      </w:r>
-      <w:r>
-        <w:rPr>
-          <w:b/>
-          <w:bCs/>
-          <w:sz w:val="20"/>
-          <w:szCs w:val="20"/>
-        </w:rPr>
-        <w:t xml:space="preserve"> </w:t>
-      </w:r>
-      <w:proofErr w:type="gramStart"/>
+        <w:t>竞品</w:t>
+      </w:r>
       <w:r>
         <w:rPr>
           <w:rFonts w:hint="eastAsia"/>
@@ -8694,28 +9258,7 @@
           <w:sz w:val="20"/>
           <w:szCs w:val="20"/>
         </w:rPr>
-        <w:t>竞品</w:t>
-      </w:r>
-      <w:r>
-        <w:rPr>
-          <w:rFonts w:hint="eastAsia"/>
-          <w:b/>
-          <w:bCs/>
-          <w:sz w:val="20"/>
-          <w:szCs w:val="20"/>
-        </w:rPr>
-        <w:t>技术性</w:t>
-      </w:r>
-      <w:proofErr w:type="gramEnd"/>
-      <w:r>
-        <w:rPr>
-          <w:rFonts w:hint="eastAsia"/>
-          <w:b/>
-          <w:bCs/>
-          <w:sz w:val="20"/>
-          <w:szCs w:val="20"/>
-        </w:rPr>
-        <w:t>对比表</w:t>
+        <w:t>技术性对比表</w:t>
       </w:r>
     </w:p>
     <w:tbl>
@@ -8725,10 +9268,10 @@
         <w:tblLook w:val="0420" w:firstRow="1" w:lastRow="0" w:firstColumn="0" w:lastColumn="0" w:noHBand="0" w:noVBand="1"/>
       </w:tblPr>
       <w:tblGrid>
-        <w:gridCol w:w="1602"/>
-        <w:gridCol w:w="2027"/>
-        <w:gridCol w:w="1724"/>
-        <w:gridCol w:w="3169"/>
+        <w:gridCol w:w="1358"/>
+        <w:gridCol w:w="1538"/>
+        <w:gridCol w:w="1366"/>
+        <w:gridCol w:w="4024"/>
       </w:tblGrid>
       <w:tr>
         <w:trPr>
@@ -8939,86 +9482,44 @@
                 <w:sz w:val="24"/>
               </w:rPr>
             </w:pPr>
-            <w:proofErr w:type="gramStart"/>
             <w:r>
               <w:rPr>
                 <w:rFonts w:ascii="宋体" w:hAnsi="宋体" w:cs="宋体"/>
                 <w:sz w:val="24"/>
               </w:rPr>
-              <w:t>当前字</w:t>
+              <w:t>当前字对于评分的贡献比</w:t>
             </w:r>
-            <w:proofErr w:type="gramEnd"/>
-            <w:r>
+          </w:p>
+          <w:p>
+            <w:pPr>
+              <w:widowControl/>
+              <w:jc w:val="left"/>
+              <w:rPr>
+                <w:rFonts w:eastAsia="Times New Roman"/>
+              </w:rPr>
+            </w:pPr>
+          </w:p>
+        </w:tc>
+        <w:tc>
+          <w:tcPr>
+            <w:tcW w:w="0" w:type="auto"/>
+            <w:hideMark/>
+          </w:tcPr>
+          <w:p>
+            <w:pPr>
+              <w:widowControl/>
+              <w:jc w:val="left"/>
               <w:rPr>
                 <w:rFonts w:ascii="宋体" w:hAnsi="宋体" w:cs="宋体"/>
                 <w:sz w:val="24"/>
               </w:rPr>
-              <w:t>对于评分的贡献比</w:t>
-            </w:r>
-          </w:p>
-          <w:p>
-            <w:pPr>
-              <w:widowControl/>
-              <w:jc w:val="left"/>
-              <w:rPr>
-                <w:rFonts w:eastAsia="Times New Roman"/>
-              </w:rPr>
-            </w:pPr>
-          </w:p>
-        </w:tc>
-        <w:tc>
-          <w:tcPr>
-            <w:tcW w:w="0" w:type="auto"/>
-            <w:hideMark/>
-          </w:tcPr>
-          <w:p>
-            <w:pPr>
-              <w:widowControl/>
-              <w:jc w:val="left"/>
-              <w:rPr>
-                <w:rFonts w:ascii="宋体" w:hAnsi="宋体" w:cs="宋体"/>
+            </w:pPr>
+            <w:r>
+              <w:rPr>
+                <w:rFonts w:ascii="宋体" w:hAnsi="宋体" w:cs="宋体" w:hint="eastAsia"/>
                 <w:sz w:val="24"/>
               </w:rPr>
-            </w:pPr>
-            <w:r>
-              <w:rPr>
-                <w:rFonts w:ascii="宋体" w:hAnsi="宋体" w:cs="宋体"/>
-                <w:sz w:val="24"/>
-              </w:rPr>
-              <w:t>结合反向卷积神经网络 (</w:t>
-            </w:r>
-            <w:proofErr w:type="spellStart"/>
-            <w:r>
-              <w:rPr>
-                <w:rFonts w:ascii="宋体" w:hAnsi="宋体" w:cs="宋体"/>
-                <w:sz w:val="24"/>
-              </w:rPr>
-              <w:t>DeConv</w:t>
-            </w:r>
-            <w:proofErr w:type="spellEnd"/>
-            <w:r>
-              <w:rPr>
-                <w:rFonts w:ascii="宋体" w:hAnsi="宋体" w:cs="宋体"/>
-                <w:sz w:val="24"/>
-              </w:rPr>
-              <w:t xml:space="preserve"> Net) 与</w:t>
-            </w:r>
-          </w:p>
-          <w:p>
-            <w:pPr>
-              <w:widowControl/>
-              <w:jc w:val="left"/>
-              <w:rPr>
-                <w:rFonts w:ascii="宋体" w:hAnsi="宋体" w:cs="宋体"/>
-                <w:sz w:val="24"/>
-              </w:rPr>
-            </w:pPr>
-            <w:r>
-              <w:rPr>
-                <w:rFonts w:ascii="宋体" w:hAnsi="宋体" w:cs="宋体"/>
-                <w:sz w:val="24"/>
-              </w:rPr>
-              <w:t xml:space="preserve"> Attention机制检测缺陷的显著性图</w:t>
+              <w:t>使用自研网络识别汉字的骨架机构，从结构上判断是否出错，然后传入专家系统给出纠正建议。</w:t>
             </w:r>
           </w:p>
           <w:p>
@@ -9446,16 +9947,6 @@
         <w:widowControl/>
         <w:ind w:firstLine="210"/>
         <w:jc w:val="right"/>
-        <w:rPr>
-          <w:rFonts w:ascii="宋体" w:hAnsi="宋体" w:cs="宋体" w:hint="eastAsia"/>
-          <w:b/>
-          <w:bCs/>
-          <w:kern w:val="0"/>
-          <w:sz w:val="20"/>
-          <w:szCs w:val="16"/>
-        </w:rPr>
-      </w:pPr>
-      <w:r>
         <w:rPr>
           <w:rFonts w:ascii="宋体" w:hAnsi="宋体" w:cs="宋体"/>
           <w:b/>
@@ -9464,6 +9955,16 @@
           <w:sz w:val="20"/>
           <w:szCs w:val="16"/>
         </w:rPr>
+      </w:pPr>
+      <w:r>
+        <w:rPr>
+          <w:rFonts w:ascii="宋体" w:hAnsi="宋体" w:cs="宋体"/>
+          <w:b/>
+          <w:bCs/>
+          <w:kern w:val="0"/>
+          <w:sz w:val="20"/>
+          <w:szCs w:val="16"/>
+        </w:rPr>
         <w:t>注：仅选取评分类产品</w:t>
       </w:r>
     </w:p>
@@ -9492,14 +9993,14 @@
       <w:pPr>
         <w:pStyle w:val="2"/>
       </w:pPr>
-      <w:bookmarkStart w:id="47" w:name="_Toc60844069"/>
+      <w:bookmarkStart w:id="48" w:name="_Toc60844069"/>
       <w:r>
         <w:rPr>
           <w:rFonts w:hint="eastAsia"/>
         </w:rPr>
         <w:t>总结</w:t>
       </w:r>
-      <w:bookmarkEnd w:id="47"/>
+      <w:bookmarkEnd w:id="48"/>
     </w:p>
     <w:p>
       <w:pPr>
@@ -9519,25 +10020,7 @@
           <w:kern w:val="0"/>
           <w:sz w:val="24"/>
         </w:rPr>
-        <w:t>通过对市场的充分调研</w:t>
-      </w:r>
-      <w:proofErr w:type="gramStart"/>
-      <w:r>
-        <w:rPr>
-          <w:rFonts w:ascii="宋体" w:hAnsi="宋体" w:cs="宋体"/>
-          <w:kern w:val="0"/>
-          <w:sz w:val="24"/>
-        </w:rPr>
-        <w:t>与竞品分析</w:t>
-      </w:r>
-      <w:proofErr w:type="gramEnd"/>
-      <w:r>
-        <w:rPr>
-          <w:rFonts w:ascii="宋体" w:hAnsi="宋体" w:cs="宋体"/>
-          <w:kern w:val="0"/>
-          <w:sz w:val="24"/>
-        </w:rPr>
-        <w:t>，我们发现针对使用智能设备提升书写综合水平这一痛点，暂时没有与我们解决思路相同的、效果良好的解决方案，我们的功能开发思路较为新颖，有充分创新性。</w:t>
+        <w:t>通过对市场的充分调研与竞品分析，我们发现针对使用智能设备提升书写综合水平这一痛点，暂时没有与我们解决思路相同的、效果良好的解决方案，我们的功能开发思路较为新颖，有充分创新性。</w:t>
       </w:r>
     </w:p>
     <w:p>
@@ -9600,11 +10083,27 @@
           <w:kern w:val="0"/>
           <w:sz w:val="24"/>
         </w:rPr>
-        <w:t>对于使用智能算法解决问题这一方面，本产品利用了前沿技术，且切入点为其他技术演化而来，作用在字体智能分析与纠正上，具有创新性和可行性。</w:t>
+        <w:t>对于使用智能算法解决问题这一方面，本产品利用了前沿技术，</w:t>
+      </w:r>
+      <w:r>
+        <w:rPr>
+          <w:rFonts w:ascii="宋体" w:hAnsi="宋体" w:cs="宋体" w:hint="eastAsia"/>
+          <w:kern w:val="0"/>
+          <w:sz w:val="24"/>
+        </w:rPr>
+        <w:t>切入点为识别汉字骨架，从结构性方面进行纠正汉字，现已经实现且效果良好，</w:t>
+      </w:r>
+      <w:r>
+        <w:rPr>
+          <w:rFonts w:ascii="宋体" w:hAnsi="宋体" w:cs="宋体"/>
+          <w:kern w:val="0"/>
+          <w:sz w:val="24"/>
+        </w:rPr>
+        <w:t>具有创新性和可行性。</w:t>
       </w:r>
     </w:p>
     <w:sectPr>
-      <w:footerReference w:type="first" r:id="rId19"/>
+      <w:footerReference w:type="first" r:id="rId20"/>
       <w:pgSz w:w="11906" w:h="16838"/>
       <w:pgMar w:top="1440" w:right="1800" w:bottom="1440" w:left="1800" w:header="851" w:footer="992" w:gutter="0"/>
       <w:cols w:space="425"/>
@@ -9616,7 +10115,7 @@
 
 <file path=word/comments.xml><?xml version="1.0" encoding="utf-8"?>
 <w:comments xmlns:wpc="http://schemas.microsoft.com/office/word/2010/wordprocessingCanvas" xmlns:cx="http://schemas.microsoft.com/office/drawing/2014/chartex" xmlns:cx1="http://schemas.microsoft.com/office/drawing/2015/9/8/chartex" xmlns:cx2="http://schemas.microsoft.com/office/drawing/2015/10/21/chartex" xmlns:cx3="http://schemas.microsoft.com/office/drawing/2016/5/9/chartex" xmlns:cx4="http://schemas.microsoft.com/office/drawing/2016/5/10/chartex" xmlns:cx5="http://schemas.microsoft.com/office/drawing/2016/5/11/chartex" xmlns:cx6="http://schemas.microsoft.com/office/drawing/2016/5/12/chartex" xmlns:cx7="http://schemas.microsoft.com/office/drawing/2016/5/13/chartex" xmlns:cx8="http://schemas.microsoft.com/office/drawing/2016/5/14/chartex" xmlns:mc="http://schemas.openxmlformats.org/markup-compatibility/2006" xmlns:aink="http://schemas.microsoft.com/office/drawing/2016/ink" xmlns:am3d="http://schemas.microsoft.com/office/drawing/2017/model3d" xmlns:o="urn:schemas-microsoft-com:office:office" xmlns:r="http://schemas.openxmlformats.org/officeDocument/2006/relationships" xmlns:m="http://schemas.openxmlformats.org/officeDocument/2006/math" xmlns:v="urn:schemas-microsoft-com:vml" xmlns:wp14="http://schemas.microsoft.com/office/word/2010/wordprocessingDrawing" xmlns:wp="http://schemas.openxmlformats.org/drawingml/2006/wordprocessingDrawing" xmlns:w10="urn:schemas-microsoft-com:office:word" xmlns:w="http://schemas.openxmlformats.org/wordprocessingml/2006/main" xmlns:w14="http://schemas.microsoft.com/office/word/2010/wordml" xmlns:w15="http://schemas.microsoft.com/office/word/2012/wordml" xmlns:w16cex="http://schemas.microsoft.com/office/word/2018/wordml/cex" xmlns:w16cid="http://schemas.microsoft.com/office/word/2016/wordml/cid" xmlns:w16="http://schemas.microsoft.com/office/word/2018/wordml" xmlns:w16se="http://schemas.microsoft.com/office/word/2015/wordml/symex" xmlns:wpg="http://schemas.microsoft.com/office/word/2010/wordprocessingGroup" xmlns:wpi="http://schemas.microsoft.com/office/word/2010/wordprocessingInk" xmlns:wne="http://schemas.microsoft.com/office/word/2006/wordml" xmlns:wps="http://schemas.microsoft.com/office/word/2010/wordprocessingShape" mc:Ignorable="w14 w15 w16se w16cid w16 w16cex wp14">
-  <w:comment w:id="0" w:author="提示" w:date="2019-10-24T18:35:00Z" w:initials="tips">
+  <w:comment w:id="0" w:author="提示" w:date="2020-11-20T00:07:00Z" w:initials="提示">
     <w:p>
       <w:pPr>
         <w:pStyle w:val="aff0"/>
@@ -9629,15 +10128,9 @@
       </w:r>
       <w:r>
         <w:rPr>
-          <w:rStyle w:val="afff5"/>
-        </w:rPr>
-        <w:annotationRef/>
-      </w:r>
-      <w:r>
-        <w:rPr>
           <w:rFonts w:hint="eastAsia"/>
         </w:rPr>
-        <w:t>删除括号。</w:t>
+        <w:t>按照文档结构完成所有章节的内容，且不允许擅自调整文档的组织结构。</w:t>
       </w:r>
     </w:p>
   </w:comment>
@@ -9656,7 +10149,19 @@
         <w:rPr>
           <w:rFonts w:hint="eastAsia"/>
         </w:rPr>
-        <w:t>按照文档结构完成所有章节的内容，且不允许擅自调整文档的组织结构。</w:t>
+        <w:t>创建</w:t>
+      </w:r>
+      <w:r>
+        <w:rPr>
+          <w:rFonts w:hint="eastAsia"/>
+        </w:rPr>
+        <w:t>/</w:t>
+      </w:r>
+      <w:r>
+        <w:rPr>
+          <w:rFonts w:hint="eastAsia"/>
+        </w:rPr>
+        <w:t>更新</w:t>
       </w:r>
     </w:p>
   </w:comment>
@@ -9675,26 +10180,17 @@
         <w:rPr>
           <w:rFonts w:hint="eastAsia"/>
         </w:rPr>
-        <w:t>创建</w:t>
-      </w:r>
-      <w:r>
-        <w:rPr>
-          <w:rFonts w:hint="eastAsia"/>
-        </w:rPr>
-        <w:t>/</w:t>
-      </w:r>
-      <w:r>
-        <w:rPr>
-          <w:rFonts w:hint="eastAsia"/>
-        </w:rPr>
-        <w:t>更新</w:t>
+        <w:t>注意版本号的迭代规则</w:t>
       </w:r>
     </w:p>
   </w:comment>
-  <w:comment w:id="3" w:author="提示" w:date="2020-11-20T00:07:00Z" w:initials="提示">
+  <w:comment w:id="11" w:author="提示" w:date="2020-11-20T00:07:00Z" w:initials="提示">
     <w:p>
       <w:pPr>
         <w:pStyle w:val="aff0"/>
+        <w:rPr>
+          <w:b/>
+        </w:rPr>
       </w:pPr>
       <w:r>
         <w:rPr>
@@ -9705,41 +10201,19 @@
       <w:r>
         <w:rPr>
           <w:rFonts w:hint="eastAsia"/>
-        </w:rPr>
-        <w:t>注意版本号的迭代规则</w:t>
+          <w:b/>
+        </w:rPr>
+        <w:t>初赛</w:t>
+      </w:r>
+      <w:r>
+        <w:rPr>
+          <w:b/>
+        </w:rPr>
+        <w:t>阶段完成</w:t>
       </w:r>
     </w:p>
   </w:comment>
-  <w:comment w:id="12" w:author="提示" w:date="2020-11-20T00:07:00Z" w:initials="提示">
-    <w:p>
-      <w:pPr>
-        <w:pStyle w:val="aff0"/>
-        <w:rPr>
-          <w:b/>
-        </w:rPr>
-      </w:pPr>
-      <w:r>
-        <w:rPr>
-          <w:rStyle w:val="afff5"/>
-        </w:rPr>
-        <w:annotationRef/>
-      </w:r>
-      <w:r>
-        <w:rPr>
-          <w:rFonts w:hint="eastAsia"/>
-          <w:b/>
-        </w:rPr>
-        <w:t>初赛</w:t>
-      </w:r>
-      <w:r>
-        <w:rPr>
-          <w:b/>
-        </w:rPr>
-        <w:t>阶段完成</w:t>
-      </w:r>
-    </w:p>
-  </w:comment>
-  <w:comment w:id="18" w:author="提示" w:date="2020-11-20T00:08:00Z" w:initials="提示">
+  <w:comment w:id="17" w:author="提示" w:date="2020-11-20T00:08:00Z" w:initials="提示">
     <w:p>
       <w:pPr>
         <w:pStyle w:val="aff0"/>
@@ -9785,7 +10259,7 @@
       </w:r>
     </w:p>
   </w:comment>
-  <w:comment w:id="20" w:author="提示" w:date="2020-11-20T00:08:00Z" w:initials="提示">
+  <w:comment w:id="19" w:author="提示" w:date="2020-11-20T00:08:00Z" w:initials="提示">
     <w:p>
       <w:pPr>
         <w:widowControl/>
@@ -9815,7 +10289,7 @@
       </w:r>
     </w:p>
   </w:comment>
-  <w:comment w:id="26" w:author="提示" w:date="2020-11-20T00:08:00Z" w:initials="提示">
+  <w:comment w:id="25" w:author="提示" w:date="2020-11-20T00:08:00Z" w:initials="提示">
     <w:p>
       <w:pPr>
         <w:pStyle w:val="aff0"/>
@@ -9844,7 +10318,7 @@
       </w:r>
     </w:p>
   </w:comment>
-  <w:comment w:id="39" w:author="提示" w:date="2020-11-20T00:08:00Z" w:initials="提示">
+  <w:comment w:id="40" w:author="提示" w:date="2020-11-20T00:08:00Z" w:initials="提示">
     <w:p>
       <w:pPr>
         <w:pStyle w:val="aff0"/>
@@ -9875,21 +10349,7 @@
         <w:rPr>
           <w:rFonts w:hint="eastAsia"/>
         </w:rPr>
-        <w:t>针对能够体现项目创新性的功能点，与现有市场中存在</w:t>
-      </w:r>
-      <w:proofErr w:type="gramStart"/>
-      <w:r>
-        <w:rPr>
-          <w:rFonts w:hint="eastAsia"/>
-        </w:rPr>
-        <w:t>的竞品进行</w:t>
-      </w:r>
-      <w:proofErr w:type="gramEnd"/>
-      <w:r>
-        <w:rPr>
-          <w:rFonts w:hint="eastAsia"/>
-        </w:rPr>
-        <w:t>对比。</w:t>
+        <w:t>针对能够体现项目创新性的功能点，与现有市场中存在的竞品进行对比。</w:t>
       </w:r>
     </w:p>
   </w:comment>
@@ -9898,7 +10358,6 @@
 
 <file path=word/commentsExtended.xml><?xml version="1.0" encoding="utf-8"?>
 <w15:commentsEx xmlns:wpc="http://schemas.microsoft.com/office/word/2010/wordprocessingCanvas" xmlns:cx="http://schemas.microsoft.com/office/drawing/2014/chartex" xmlns:cx1="http://schemas.microsoft.com/office/drawing/2015/9/8/chartex" xmlns:cx2="http://schemas.microsoft.com/office/drawing/2015/10/21/chartex" xmlns:cx3="http://schemas.microsoft.com/office/drawing/2016/5/9/chartex" xmlns:cx4="http://schemas.microsoft.com/office/drawing/2016/5/10/chartex" xmlns:cx5="http://schemas.microsoft.com/office/drawing/2016/5/11/chartex" xmlns:cx6="http://schemas.microsoft.com/office/drawing/2016/5/12/chartex" xmlns:cx7="http://schemas.microsoft.com/office/drawing/2016/5/13/chartex" xmlns:cx8="http://schemas.microsoft.com/office/drawing/2016/5/14/chartex" xmlns:mc="http://schemas.openxmlformats.org/markup-compatibility/2006" xmlns:aink="http://schemas.microsoft.com/office/drawing/2016/ink" xmlns:am3d="http://schemas.microsoft.com/office/drawing/2017/model3d" xmlns:o="urn:schemas-microsoft-com:office:office" xmlns:r="http://schemas.openxmlformats.org/officeDocument/2006/relationships" xmlns:m="http://schemas.openxmlformats.org/officeDocument/2006/math" xmlns:v="urn:schemas-microsoft-com:vml" xmlns:wp14="http://schemas.microsoft.com/office/word/2010/wordprocessingDrawing" xmlns:wp="http://schemas.openxmlformats.org/drawingml/2006/wordprocessingDrawing" xmlns:w10="urn:schemas-microsoft-com:office:word" xmlns:w="http://schemas.openxmlformats.org/wordprocessingml/2006/main" xmlns:w14="http://schemas.microsoft.com/office/word/2010/wordml" xmlns:w15="http://schemas.microsoft.com/office/word/2012/wordml" xmlns:w16cex="http://schemas.microsoft.com/office/word/2018/wordml/cex" xmlns:w16cid="http://schemas.microsoft.com/office/word/2016/wordml/cid" xmlns:w16="http://schemas.microsoft.com/office/word/2018/wordml" xmlns:w16se="http://schemas.microsoft.com/office/word/2015/wordml/symex" xmlns:wpg="http://schemas.microsoft.com/office/word/2010/wordprocessingGroup" xmlns:wpi="http://schemas.microsoft.com/office/word/2010/wordprocessingInk" xmlns:wne="http://schemas.microsoft.com/office/word/2006/wordml" xmlns:wps="http://schemas.microsoft.com/office/word/2010/wordprocessingShape" mc:Ignorable="w14 w15 w16se w16cid w16 w16cex wp14">
-  <w15:commentEx w15:paraId="6F7432A0" w15:done="0"/>
   <w15:commentEx w15:paraId="0B87093C" w15:done="0"/>
   <w15:commentEx w15:paraId="0E48EE9D" w15:done="0"/>
   <w15:commentEx w15:paraId="56169918" w15:done="0"/>
@@ -9912,7 +10371,6 @@
 
 <file path=word/commentsIds.xml><?xml version="1.0" encoding="utf-8"?>
 <w16cid:commentsIds xmlns:wpc="http://schemas.microsoft.com/office/word/2010/wordprocessingCanvas" xmlns:cx="http://schemas.microsoft.com/office/drawing/2014/chartex" xmlns:cx1="http://schemas.microsoft.com/office/drawing/2015/9/8/chartex" xmlns:cx2="http://schemas.microsoft.com/office/drawing/2015/10/21/chartex" xmlns:cx3="http://schemas.microsoft.com/office/drawing/2016/5/9/chartex" xmlns:cx4="http://schemas.microsoft.com/office/drawing/2016/5/10/chartex" xmlns:cx5="http://schemas.microsoft.com/office/drawing/2016/5/11/chartex" xmlns:cx6="http://schemas.microsoft.com/office/drawing/2016/5/12/chartex" xmlns:cx7="http://schemas.microsoft.com/office/drawing/2016/5/13/chartex" xmlns:cx8="http://schemas.microsoft.com/office/drawing/2016/5/14/chartex" xmlns:mc="http://schemas.openxmlformats.org/markup-compatibility/2006" xmlns:aink="http://schemas.microsoft.com/office/drawing/2016/ink" xmlns:am3d="http://schemas.microsoft.com/office/drawing/2017/model3d" xmlns:o="urn:schemas-microsoft-com:office:office" xmlns:r="http://schemas.openxmlformats.org/officeDocument/2006/relationships" xmlns:m="http://schemas.openxmlformats.org/officeDocument/2006/math" xmlns:v="urn:schemas-microsoft-com:vml" xmlns:wp14="http://schemas.microsoft.com/office/word/2010/wordprocessingDrawing" xmlns:wp="http://schemas.openxmlformats.org/drawingml/2006/wordprocessingDrawing" xmlns:w10="urn:schemas-microsoft-com:office:word" xmlns:w="http://schemas.openxmlformats.org/wordprocessingml/2006/main" xmlns:w14="http://schemas.microsoft.com/office/word/2010/wordml" xmlns:w15="http://schemas.microsoft.com/office/word/2012/wordml" xmlns:w16cex="http://schemas.microsoft.com/office/word/2018/wordml/cex" xmlns:w16cid="http://schemas.microsoft.com/office/word/2016/wordml/cid" xmlns:w16="http://schemas.microsoft.com/office/word/2018/wordml" xmlns:w16se="http://schemas.microsoft.com/office/word/2015/wordml/symex" xmlns:wpg="http://schemas.microsoft.com/office/word/2010/wordprocessingGroup" xmlns:wpi="http://schemas.microsoft.com/office/word/2010/wordprocessingInk" xmlns:wne="http://schemas.microsoft.com/office/word/2006/wordml" xmlns:wps="http://schemas.microsoft.com/office/word/2010/wordprocessingShape" mc:Ignorable="w14 w15 w16se w16cid w16 w16cex wp14">
-  <w16cid:commentId w16cid:paraId="6F7432A0" w16cid:durableId="215C6D55"/>
   <w16cid:commentId w16cid:paraId="0B87093C" w16cid:durableId="23618740"/>
   <w16cid:commentId w16cid:paraId="0E48EE9D" w16cid:durableId="2361874A"/>
   <w16cid:commentId w16cid:paraId="56169918" w16cid:durableId="23618753"/>
@@ -19122,6 +19580,18 @@
       </w:tblBorders>
     </w:tblPr>
   </w:style>
+  <w:style w:type="character" w:styleId="afffb">
+    <w:name w:val="Unresolved Mention"/>
+    <w:basedOn w:val="a2"/>
+    <w:uiPriority w:val="99"/>
+    <w:semiHidden/>
+    <w:unhideWhenUsed/>
+    <w:rsid w:val="006F6C66"/>
+    <w:rPr>
+      <w:color w:val="605E5C"/>
+      <w:shd w:val="clear" w:color="auto" w:fill="E1DFDD"/>
+    </w:rPr>
+  </w:style>
 </w:styles>
 </file>
 

</xml_diff>